<commit_message>
Continued to develop demonstration document and edit main document to clean up copy
</commit_message>
<xml_diff>
--- a/Advanced.Net/Admin/WalkthroughSportspro.docx
+++ b/Advanced.Net/Admin/WalkthroughSportspro.docx
@@ -25,241 +25,6 @@
             <wp:extent cx="6832594" cy="3665220"/>
             <wp:effectExtent l="0" t="0" r="6985" b="0"/>
             <wp:docPr id="1" name="Picture 1"/>
-            <wp:cNvGraphicFramePr>
-              <a:graphicFrameLocks xmlns:a="http://schemas.openxmlformats.org/drawingml/2006/main" noChangeAspect="1"/>
-            </wp:cNvGraphicFramePr>
-            <a:graphic xmlns:a="http://schemas.openxmlformats.org/drawingml/2006/main">
-              <a:graphicData uri="http://schemas.openxmlformats.org/drawingml/2006/picture">
-                <pic:pic xmlns:pic="http://schemas.openxmlformats.org/drawingml/2006/picture">
-                  <pic:nvPicPr>
-                    <pic:cNvPr id="1" name=""/>
-                    <pic:cNvPicPr/>
-                  </pic:nvPicPr>
-                  <pic:blipFill>
-                    <a:blip r:embed="rId5"/>
-                    <a:stretch>
-                      <a:fillRect/>
-                    </a:stretch>
-                  </pic:blipFill>
-                  <pic:spPr>
-                    <a:xfrm>
-                      <a:off x="0" y="0"/>
-                      <a:ext cx="6856969" cy="3678296"/>
-                    </a:xfrm>
-                    <a:prstGeom prst="rect">
-                      <a:avLst/>
-                    </a:prstGeom>
-                  </pic:spPr>
-                </pic:pic>
-              </a:graphicData>
-            </a:graphic>
-          </wp:inline>
-        </w:drawing>
-      </w:r>
-    </w:p>
-    <w:p>
-      <w:r>
-        <w:t>Notes:</w:t>
-      </w:r>
-    </w:p>
-    <w:p>
-      <w:pPr>
-        <w:pStyle w:val="ListParagraph"/>
-        <w:numPr>
-          <w:ilvl w:val="0"/>
-          <w:numId w:val="1"/>
-        </w:numPr>
-      </w:pPr>
-      <w:r>
-        <w:t>Uses logo &amp; “</w:t>
-      </w:r>
-      <w:proofErr w:type="spellStart"/>
-      <w:r>
-        <w:t>Masterpage</w:t>
-      </w:r>
-      <w:proofErr w:type="spellEnd"/>
-      <w:r>
-        <w:t>” specifications (</w:t>
-      </w:r>
-      <w:proofErr w:type="spellStart"/>
-      <w:r>
-        <w:t>SportsPro</w:t>
-      </w:r>
-      <w:proofErr w:type="spellEnd"/>
-      <w:r>
-        <w:t>\Views\Shared\_</w:t>
-      </w:r>
-      <w:proofErr w:type="spellStart"/>
-      <w:r>
-        <w:t>Layout.cshtml</w:t>
-      </w:r>
-      <w:proofErr w:type="spellEnd"/>
-      <w:r>
-        <w:t>)</w:t>
-      </w:r>
-    </w:p>
-    <w:p>
-      <w:pPr>
-        <w:pStyle w:val="ListParagraph"/>
-        <w:numPr>
-          <w:ilvl w:val="0"/>
-          <w:numId w:val="1"/>
-        </w:numPr>
-      </w:pPr>
-      <w:r>
-        <w:t>U</w:t>
-      </w:r>
-      <w:r>
-        <w:t>ses</w:t>
-      </w:r>
-      <w:r>
-        <w:t xml:space="preserve"> </w:t>
-      </w:r>
-      <w:proofErr w:type="spellStart"/>
-      <w:r>
-        <w:t>ipsorum</w:t>
-      </w:r>
-      <w:proofErr w:type="spellEnd"/>
-      <w:r>
-        <w:t xml:space="preserve"> text </w:t>
-      </w:r>
-    </w:p>
-    <w:p>
-      <w:pPr>
-        <w:pStyle w:val="ListParagraph"/>
-        <w:numPr>
-          <w:ilvl w:val="0"/>
-          <w:numId w:val="1"/>
-        </w:numPr>
-      </w:pPr>
-      <w:r>
-        <w:t>Do</w:t>
-      </w:r>
-      <w:r>
-        <w:t>es</w:t>
-      </w:r>
-      <w:r>
-        <w:t xml:space="preserve"> not have any menus offered that ar</w:t>
-      </w:r>
-      <w:r>
-        <w:t>e limited to role assignment/login.</w:t>
-      </w:r>
-    </w:p>
-    <w:p>
-      <w:pPr>
-        <w:pStyle w:val="ListParagraph"/>
-        <w:numPr>
-          <w:ilvl w:val="0"/>
-          <w:numId w:val="1"/>
-        </w:numPr>
-      </w:pPr>
-      <w:r>
-        <w:t>Bottom shows that link is set up to mail to appropriate email address</w:t>
-      </w:r>
-    </w:p>
-    <w:p>
-      <w:pPr>
-        <w:rPr>
-          <w:u w:val="single"/>
-        </w:rPr>
-      </w:pPr>
-      <w:r>
-        <w:rPr>
-          <w:u w:val="single"/>
-        </w:rPr>
-        <w:br w:type="page"/>
-      </w:r>
-    </w:p>
-    <w:p>
-      <w:pPr>
-        <w:rPr>
-          <w:u w:val="single"/>
-        </w:rPr>
-      </w:pPr>
-      <w:r>
-        <w:rPr>
-          <w:u w:val="single"/>
-        </w:rPr>
-        <w:lastRenderedPageBreak/>
-        <w:t>Contact Us Page: Without Login</w:t>
-      </w:r>
-    </w:p>
-    <w:p>
-      <w:r>
-        <w:rPr>
-          <w:noProof/>
-        </w:rPr>
-        <w:drawing>
-          <wp:inline distT="0" distB="0" distL="0" distR="0" wp14:anchorId="6E08EEAB" wp14:editId="685A8EC6">
-            <wp:extent cx="5943600" cy="3262630"/>
-            <wp:effectExtent l="0" t="0" r="0" b="0"/>
-            <wp:docPr id="2" name="Picture 2"/>
-            <wp:cNvGraphicFramePr>
-              <a:graphicFrameLocks xmlns:a="http://schemas.openxmlformats.org/drawingml/2006/main" noChangeAspect="1"/>
-            </wp:cNvGraphicFramePr>
-            <a:graphic xmlns:a="http://schemas.openxmlformats.org/drawingml/2006/main">
-              <a:graphicData uri="http://schemas.openxmlformats.org/drawingml/2006/picture">
-                <pic:pic xmlns:pic="http://schemas.openxmlformats.org/drawingml/2006/picture">
-                  <pic:nvPicPr>
-                    <pic:cNvPr id="1" name=""/>
-                    <pic:cNvPicPr/>
-                  </pic:nvPicPr>
-                  <pic:blipFill>
-                    <a:blip r:embed="rId6"/>
-                    <a:stretch>
-                      <a:fillRect/>
-                    </a:stretch>
-                  </pic:blipFill>
-                  <pic:spPr>
-                    <a:xfrm>
-                      <a:off x="0" y="0"/>
-                      <a:ext cx="5943600" cy="3262630"/>
-                    </a:xfrm>
-                    <a:prstGeom prst="rect">
-                      <a:avLst/>
-                    </a:prstGeom>
-                  </pic:spPr>
-                </pic:pic>
-              </a:graphicData>
-            </a:graphic>
-          </wp:inline>
-        </w:drawing>
-      </w:r>
-    </w:p>
-    <w:p>
-      <w:r>
-        <w:br w:type="page"/>
-      </w:r>
-    </w:p>
-    <w:p>
-      <w:pPr>
-        <w:rPr>
-          <w:u w:val="single"/>
-        </w:rPr>
-      </w:pPr>
-      <w:r>
-        <w:rPr>
-          <w:u w:val="single"/>
-        </w:rPr>
-        <w:lastRenderedPageBreak/>
-        <w:t>Register Page</w:t>
-      </w:r>
-    </w:p>
-    <w:p>
-      <w:pPr>
-        <w:rPr>
-          <w:u w:val="single"/>
-        </w:rPr>
-      </w:pPr>
-      <w:r>
-        <w:rPr>
-          <w:noProof/>
-        </w:rPr>
-        <w:drawing>
-          <wp:inline distT="0" distB="0" distL="0" distR="0" wp14:anchorId="07A42BF7" wp14:editId="5E2AFA5C">
-            <wp:extent cx="5943600" cy="3350260"/>
-            <wp:effectExtent l="0" t="0" r="0" b="2540"/>
-            <wp:docPr id="3" name="Picture 3"/>
             <wp:cNvGraphicFramePr>
               <a:graphicFrameLocks xmlns:a="http://schemas.openxmlformats.org/drawingml/2006/main" noChangeAspect="1"/>
             </wp:cNvGraphicFramePr>
@@ -279,6 +44,221 @@
                   <pic:spPr>
                     <a:xfrm>
                       <a:off x="0" y="0"/>
+                      <a:ext cx="6856969" cy="3678296"/>
+                    </a:xfrm>
+                    <a:prstGeom prst="rect">
+                      <a:avLst/>
+                    </a:prstGeom>
+                  </pic:spPr>
+                </pic:pic>
+              </a:graphicData>
+            </a:graphic>
+          </wp:inline>
+        </w:drawing>
+      </w:r>
+    </w:p>
+    <w:p>
+      <w:r>
+        <w:t>Notes:</w:t>
+      </w:r>
+    </w:p>
+    <w:p>
+      <w:pPr>
+        <w:pStyle w:val="ListParagraph"/>
+        <w:numPr>
+          <w:ilvl w:val="0"/>
+          <w:numId w:val="1"/>
+        </w:numPr>
+      </w:pPr>
+      <w:r>
+        <w:t>Uses logo &amp; “Masterpage” specifications (</w:t>
+      </w:r>
+      <w:r>
+        <w:t>SportsPro\Views\Shared\_Layout.cshtml</w:t>
+      </w:r>
+      <w:r>
+        <w:t>)</w:t>
+      </w:r>
+    </w:p>
+    <w:p>
+      <w:pPr>
+        <w:pStyle w:val="ListParagraph"/>
+        <w:numPr>
+          <w:ilvl w:val="0"/>
+          <w:numId w:val="1"/>
+        </w:numPr>
+      </w:pPr>
+      <w:r>
+        <w:t>U</w:t>
+      </w:r>
+      <w:r>
+        <w:t>ses</w:t>
+      </w:r>
+      <w:r>
+        <w:t xml:space="preserve"> </w:t>
+      </w:r>
+      <w:r>
+        <w:t>ipsorum</w:t>
+      </w:r>
+      <w:r>
+        <w:t xml:space="preserve"> text </w:t>
+      </w:r>
+    </w:p>
+    <w:p>
+      <w:pPr>
+        <w:pStyle w:val="ListParagraph"/>
+        <w:numPr>
+          <w:ilvl w:val="0"/>
+          <w:numId w:val="1"/>
+        </w:numPr>
+      </w:pPr>
+      <w:r>
+        <w:t>Do</w:t>
+      </w:r>
+      <w:r>
+        <w:t>es</w:t>
+      </w:r>
+      <w:r>
+        <w:t xml:space="preserve"> not have any menus offered that ar</w:t>
+      </w:r>
+      <w:r>
+        <w:t>e limited to role assignment/login.</w:t>
+      </w:r>
+    </w:p>
+    <w:p>
+      <w:pPr>
+        <w:pStyle w:val="ListParagraph"/>
+        <w:numPr>
+          <w:ilvl w:val="0"/>
+          <w:numId w:val="1"/>
+        </w:numPr>
+      </w:pPr>
+      <w:r>
+        <w:t>Bottom shows that link is set up to mail to appropriate email address</w:t>
+      </w:r>
+    </w:p>
+    <w:p>
+      <w:pPr>
+        <w:rPr>
+          <w:u w:val="single"/>
+        </w:rPr>
+      </w:pPr>
+      <w:r>
+        <w:rPr>
+          <w:u w:val="single"/>
+        </w:rPr>
+        <w:br w:type="page"/>
+      </w:r>
+    </w:p>
+    <w:p>
+      <w:pPr>
+        <w:rPr>
+          <w:u w:val="single"/>
+        </w:rPr>
+      </w:pPr>
+      <w:r>
+        <w:rPr>
+          <w:u w:val="single"/>
+        </w:rPr>
+        <w:lastRenderedPageBreak/>
+        <w:t>Contact Us Page: Without Login</w:t>
+      </w:r>
+    </w:p>
+    <w:p>
+      <w:r>
+        <w:rPr>
+          <w:noProof/>
+        </w:rPr>
+        <w:drawing>
+          <wp:inline distT="0" distB="0" distL="0" distR="0" wp14:anchorId="6E08EEAB" wp14:editId="685A8EC6">
+            <wp:extent cx="5943600" cy="3262630"/>
+            <wp:effectExtent l="0" t="0" r="0" b="0"/>
+            <wp:docPr id="2" name="Picture 2"/>
+            <wp:cNvGraphicFramePr>
+              <a:graphicFrameLocks xmlns:a="http://schemas.openxmlformats.org/drawingml/2006/main" noChangeAspect="1"/>
+            </wp:cNvGraphicFramePr>
+            <a:graphic xmlns:a="http://schemas.openxmlformats.org/drawingml/2006/main">
+              <a:graphicData uri="http://schemas.openxmlformats.org/drawingml/2006/picture">
+                <pic:pic xmlns:pic="http://schemas.openxmlformats.org/drawingml/2006/picture">
+                  <pic:nvPicPr>
+                    <pic:cNvPr id="1" name=""/>
+                    <pic:cNvPicPr/>
+                  </pic:nvPicPr>
+                  <pic:blipFill>
+                    <a:blip r:embed="rId8"/>
+                    <a:stretch>
+                      <a:fillRect/>
+                    </a:stretch>
+                  </pic:blipFill>
+                  <pic:spPr>
+                    <a:xfrm>
+                      <a:off x="0" y="0"/>
+                      <a:ext cx="5943600" cy="3262630"/>
+                    </a:xfrm>
+                    <a:prstGeom prst="rect">
+                      <a:avLst/>
+                    </a:prstGeom>
+                  </pic:spPr>
+                </pic:pic>
+              </a:graphicData>
+            </a:graphic>
+          </wp:inline>
+        </w:drawing>
+      </w:r>
+    </w:p>
+    <w:p>
+      <w:r>
+        <w:br w:type="page"/>
+      </w:r>
+    </w:p>
+    <w:p>
+      <w:pPr>
+        <w:rPr>
+          <w:u w:val="single"/>
+        </w:rPr>
+      </w:pPr>
+      <w:r>
+        <w:rPr>
+          <w:u w:val="single"/>
+        </w:rPr>
+        <w:lastRenderedPageBreak/>
+        <w:t>Register Page</w:t>
+      </w:r>
+    </w:p>
+    <w:p>
+      <w:pPr>
+        <w:rPr>
+          <w:u w:val="single"/>
+        </w:rPr>
+      </w:pPr>
+      <w:r>
+        <w:rPr>
+          <w:noProof/>
+        </w:rPr>
+        <w:drawing>
+          <wp:inline distT="0" distB="0" distL="0" distR="0" wp14:anchorId="07A42BF7" wp14:editId="5E2AFA5C">
+            <wp:extent cx="5943600" cy="3350260"/>
+            <wp:effectExtent l="0" t="0" r="0" b="2540"/>
+            <wp:docPr id="3" name="Picture 3"/>
+            <wp:cNvGraphicFramePr>
+              <a:graphicFrameLocks xmlns:a="http://schemas.openxmlformats.org/drawingml/2006/main" noChangeAspect="1"/>
+            </wp:cNvGraphicFramePr>
+            <a:graphic xmlns:a="http://schemas.openxmlformats.org/drawingml/2006/main">
+              <a:graphicData uri="http://schemas.openxmlformats.org/drawingml/2006/picture">
+                <pic:pic xmlns:pic="http://schemas.openxmlformats.org/drawingml/2006/picture">
+                  <pic:nvPicPr>
+                    <pic:cNvPr id="1" name=""/>
+                    <pic:cNvPicPr/>
+                  </pic:nvPicPr>
+                  <pic:blipFill>
+                    <a:blip r:embed="rId9"/>
+                    <a:stretch>
+                      <a:fillRect/>
+                    </a:stretch>
+                  </pic:blipFill>
+                  <pic:spPr>
+                    <a:xfrm>
+                      <a:off x="0" y="0"/>
                       <a:ext cx="5943600" cy="3350260"/>
                     </a:xfrm>
                     <a:prstGeom prst="rect">
@@ -318,15 +298,7 @@
         </w:numPr>
       </w:pPr>
       <w:r>
-        <w:t xml:space="preserve">Otherwise, fully functional. I have registered six </w:t>
-      </w:r>
-      <w:proofErr w:type="gramStart"/>
-      <w:r>
-        <w:t>user</w:t>
-      </w:r>
-      <w:proofErr w:type="gramEnd"/>
-      <w:r>
-        <w:t xml:space="preserve"> using this page. Three are not usable because of changes that I made to the login using username instead of password in the greeting. The active login names you can use:</w:t>
+        <w:t>Otherwise, fully functional. I have registered six user using this page. Three are not usable because of changes that I made to the login using username instead of password in the greeting. The active login names you can use:</w:t>
       </w:r>
     </w:p>
     <w:p>
@@ -357,16 +329,8 @@
         <w:rPr>
           <w:u w:val="single"/>
         </w:rPr>
-        <w:t xml:space="preserve"> </w:t>
-      </w:r>
-      <w:proofErr w:type="spellStart"/>
-      <w:r>
-        <w:rPr>
-          <w:u w:val="single"/>
-        </w:rPr>
-        <w:t>UserName</w:t>
-      </w:r>
-      <w:proofErr w:type="spellEnd"/>
+        <w:t xml:space="preserve"> UserName</w:t>
+      </w:r>
     </w:p>
     <w:p>
       <w:pPr>
@@ -382,7 +346,7 @@
       <w:r>
         <w:t xml:space="preserve"> </w:t>
       </w:r>
-      <w:hyperlink r:id="rId8" w:history="1">
+      <w:hyperlink r:id="rId10" w:history="1">
         <w:r>
           <w:rPr>
             <w:rStyle w:val="Hyperlink"/>
@@ -395,12 +359,8 @@
       </w:r>
       <w:r>
         <w:tab/>
-      </w:r>
-      <w:proofErr w:type="spellStart"/>
-      <w:r>
         <w:t>MyNewAdmin</w:t>
       </w:r>
-      <w:proofErr w:type="spellEnd"/>
     </w:p>
     <w:p>
       <w:pPr>
@@ -416,7 +376,7 @@
       <w:r>
         <w:t xml:space="preserve"> </w:t>
       </w:r>
-      <w:hyperlink r:id="rId9" w:history="1">
+      <w:hyperlink r:id="rId11" w:history="1">
         <w:r>
           <w:rPr>
             <w:rStyle w:val="Hyperlink"/>
@@ -433,11 +393,9 @@
       <w:r>
         <w:tab/>
       </w:r>
-      <w:proofErr w:type="spellStart"/>
       <w:r>
         <w:t>MyNewTech</w:t>
       </w:r>
-      <w:proofErr w:type="spellEnd"/>
     </w:p>
     <w:p>
       <w:pPr>
@@ -450,7 +408,7 @@
       <w:r>
         <w:t xml:space="preserve">Customer:  </w:t>
       </w:r>
-      <w:hyperlink r:id="rId10" w:history="1">
+      <w:hyperlink r:id="rId12" w:history="1">
         <w:r>
           <w:rPr>
             <w:rStyle w:val="Hyperlink"/>
@@ -470,11 +428,9 @@
       <w:r>
         <w:tab/>
       </w:r>
-      <w:proofErr w:type="spellStart"/>
       <w:r>
         <w:t>DWalk</w:t>
       </w:r>
-      <w:proofErr w:type="spellEnd"/>
     </w:p>
     <w:p>
       <w:pPr>
@@ -507,180 +463,6 @@
             <wp:extent cx="5943600" cy="2956560"/>
             <wp:effectExtent l="0" t="0" r="0" b="0"/>
             <wp:docPr id="4" name="Picture 4"/>
-            <wp:cNvGraphicFramePr>
-              <a:graphicFrameLocks xmlns:a="http://schemas.openxmlformats.org/drawingml/2006/main" noChangeAspect="1"/>
-            </wp:cNvGraphicFramePr>
-            <a:graphic xmlns:a="http://schemas.openxmlformats.org/drawingml/2006/main">
-              <a:graphicData uri="http://schemas.openxmlformats.org/drawingml/2006/picture">
-                <pic:pic xmlns:pic="http://schemas.openxmlformats.org/drawingml/2006/picture">
-                  <pic:nvPicPr>
-                    <pic:cNvPr id="1" name=""/>
-                    <pic:cNvPicPr/>
-                  </pic:nvPicPr>
-                  <pic:blipFill>
-                    <a:blip r:embed="rId11"/>
-                    <a:stretch>
-                      <a:fillRect/>
-                    </a:stretch>
-                  </pic:blipFill>
-                  <pic:spPr>
-                    <a:xfrm>
-                      <a:off x="0" y="0"/>
-                      <a:ext cx="5943600" cy="2956560"/>
-                    </a:xfrm>
-                    <a:prstGeom prst="rect">
-                      <a:avLst/>
-                    </a:prstGeom>
-                  </pic:spPr>
-                </pic:pic>
-              </a:graphicData>
-            </a:graphic>
-          </wp:inline>
-        </w:drawing>
-      </w:r>
-    </w:p>
-    <w:p/>
-    <w:p>
-      <w:pPr>
-        <w:pStyle w:val="ListParagraph"/>
-        <w:numPr>
-          <w:ilvl w:val="0"/>
-          <w:numId w:val="1"/>
-        </w:numPr>
-      </w:pPr>
-      <w:r>
-        <w:t xml:space="preserve">Note that login does not take email (the default setting) but </w:t>
-      </w:r>
-      <w:proofErr w:type="spellStart"/>
-      <w:r>
-        <w:t>UserName</w:t>
-      </w:r>
-      <w:proofErr w:type="spellEnd"/>
-      <w:r>
-        <w:t xml:space="preserve"> instead</w:t>
-      </w:r>
-    </w:p>
-    <w:p>
-      <w:pPr>
-        <w:pStyle w:val="ListParagraph"/>
-        <w:numPr>
-          <w:ilvl w:val="0"/>
-          <w:numId w:val="1"/>
-        </w:numPr>
-      </w:pPr>
-      <w:r>
-        <w:t xml:space="preserve">While not very fond of the extra writing on the right side of the page about the page not having any external authorization configured, the login does work and the next three pages are the index page as it is shown with login by the three different roles with only their pertinent additional menu item accessible: (Customer menu for Customer logged in, </w:t>
-      </w:r>
-      <w:proofErr w:type="spellStart"/>
-      <w:r>
-        <w:t>etc</w:t>
-      </w:r>
-      <w:proofErr w:type="spellEnd"/>
-      <w:r>
-        <w:t>)</w:t>
-      </w:r>
-    </w:p>
-    <w:p>
-      <w:pPr>
-        <w:rPr>
-          <w:u w:val="single"/>
-        </w:rPr>
-      </w:pPr>
-      <w:r>
-        <w:rPr>
-          <w:u w:val="single"/>
-        </w:rPr>
-        <w:t>Index: Admin Login</w:t>
-      </w:r>
-    </w:p>
-    <w:p>
-      <w:pPr>
-        <w:rPr>
-          <w:u w:val="single"/>
-        </w:rPr>
-      </w:pPr>
-      <w:r>
-        <w:rPr>
-          <w:noProof/>
-        </w:rPr>
-        <w:drawing>
-          <wp:inline distT="0" distB="0" distL="0" distR="0" wp14:anchorId="3C83FA66" wp14:editId="5820635C">
-            <wp:extent cx="5943600" cy="3188335"/>
-            <wp:effectExtent l="0" t="0" r="0" b="0"/>
-            <wp:docPr id="6" name="Picture 6"/>
-            <wp:cNvGraphicFramePr>
-              <a:graphicFrameLocks xmlns:a="http://schemas.openxmlformats.org/drawingml/2006/main" noChangeAspect="1"/>
-            </wp:cNvGraphicFramePr>
-            <a:graphic xmlns:a="http://schemas.openxmlformats.org/drawingml/2006/main">
-              <a:graphicData uri="http://schemas.openxmlformats.org/drawingml/2006/picture">
-                <pic:pic xmlns:pic="http://schemas.openxmlformats.org/drawingml/2006/picture">
-                  <pic:nvPicPr>
-                    <pic:cNvPr id="1" name=""/>
-                    <pic:cNvPicPr/>
-                  </pic:nvPicPr>
-                  <pic:blipFill>
-                    <a:blip r:embed="rId12"/>
-                    <a:stretch>
-                      <a:fillRect/>
-                    </a:stretch>
-                  </pic:blipFill>
-                  <pic:spPr>
-                    <a:xfrm>
-                      <a:off x="0" y="0"/>
-                      <a:ext cx="5943600" cy="3188335"/>
-                    </a:xfrm>
-                    <a:prstGeom prst="rect">
-                      <a:avLst/>
-                    </a:prstGeom>
-                  </pic:spPr>
-                </pic:pic>
-              </a:graphicData>
-            </a:graphic>
-          </wp:inline>
-        </w:drawing>
-      </w:r>
-    </w:p>
-    <w:p>
-      <w:r>
-        <w:lastRenderedPageBreak/>
-        <w:t>Note: Shows username, not password on the greeting next to Log off and Administration menu</w:t>
-      </w:r>
-    </w:p>
-    <w:p>
-      <w:pPr>
-        <w:rPr>
-          <w:u w:val="single"/>
-        </w:rPr>
-      </w:pPr>
-    </w:p>
-    <w:p>
-      <w:pPr>
-        <w:rPr>
-          <w:u w:val="single"/>
-        </w:rPr>
-      </w:pPr>
-      <w:r>
-        <w:rPr>
-          <w:u w:val="single"/>
-        </w:rPr>
-        <w:t>Index: Tech Login</w:t>
-      </w:r>
-    </w:p>
-    <w:p>
-      <w:pPr>
-        <w:rPr>
-          <w:u w:val="single"/>
-        </w:rPr>
-      </w:pPr>
-      <w:r>
-        <w:rPr>
-          <w:noProof/>
-        </w:rPr>
-        <w:drawing>
-          <wp:inline distT="0" distB="0" distL="0" distR="0" wp14:anchorId="7BAADA72" wp14:editId="0E980F04">
-            <wp:extent cx="5943600" cy="3188335"/>
-            <wp:effectExtent l="0" t="0" r="0" b="0"/>
-            <wp:docPr id="7" name="Picture 7"/>
             <wp:cNvGraphicFramePr>
               <a:graphicFrameLocks xmlns:a="http://schemas.openxmlformats.org/drawingml/2006/main" noChangeAspect="1"/>
             </wp:cNvGraphicFramePr>
@@ -700,7 +482,7 @@
                   <pic:spPr>
                     <a:xfrm>
                       <a:off x="0" y="0"/>
-                      <a:ext cx="5943600" cy="3188335"/>
+                      <a:ext cx="5943600" cy="2956560"/>
                     </a:xfrm>
                     <a:prstGeom prst="rect">
                       <a:avLst/>
@@ -715,34 +497,43 @@
     </w:p>
     <w:p>
       <w:pPr>
-        <w:rPr>
-          <w:u w:val="single"/>
-        </w:rPr>
-      </w:pPr>
-    </w:p>
-    <w:p>
-      <w:pPr>
-        <w:rPr>
-          <w:u w:val="single"/>
-        </w:rPr>
-      </w:pPr>
-      <w:r>
-        <w:rPr>
-          <w:u w:val="single"/>
-        </w:rPr>
-        <w:t>Index: Customer Login</w:t>
-      </w:r>
-    </w:p>
-    <w:p>
+        <w:pStyle w:val="ListParagraph"/>
+        <w:numPr>
+          <w:ilvl w:val="0"/>
+          <w:numId w:val="1"/>
+        </w:numPr>
+      </w:pPr>
+      <w:r>
+        <w:t>Note that login does not take email (the default setting) but UserName instead</w:t>
+      </w:r>
+    </w:p>
+    <w:p>
+      <w:pPr>
+        <w:pStyle w:val="ListParagraph"/>
+        <w:numPr>
+          <w:ilvl w:val="0"/>
+          <w:numId w:val="1"/>
+        </w:numPr>
+      </w:pPr>
+      <w:r>
+        <w:t>While not very fond of the extra writing on the right side of the page about the page not having any external authorization configured, the login does work and the next three pages are the index page as it is shown with login by the three different roles with only their pertinent additional menu item accessible: (Customer menu for Customer logged in, etc)</w:t>
+      </w:r>
+    </w:p>
+    <w:p>
+      <w:pPr>
+        <w:rPr>
+          <w:u w:val="single"/>
+        </w:rPr>
+      </w:pPr>
       <w:r>
         <w:rPr>
           <w:noProof/>
         </w:rPr>
         <w:drawing>
-          <wp:inline distT="0" distB="0" distL="0" distR="0" wp14:anchorId="1B17A204" wp14:editId="59107224">
-            <wp:extent cx="5943600" cy="3188335"/>
+          <wp:inline distT="0" distB="0" distL="0" distR="0" wp14:anchorId="1010A139" wp14:editId="4CFC3326">
+            <wp:extent cx="5943600" cy="3399155"/>
             <wp:effectExtent l="0" t="0" r="0" b="0"/>
-            <wp:docPr id="9" name="Picture 9"/>
+            <wp:docPr id="10" name="Picture 10"/>
             <wp:cNvGraphicFramePr>
               <a:graphicFrameLocks xmlns:a="http://schemas.openxmlformats.org/drawingml/2006/main" noChangeAspect="1"/>
             </wp:cNvGraphicFramePr>
@@ -762,7 +553,7 @@
                   <pic:spPr>
                     <a:xfrm>
                       <a:off x="0" y="0"/>
-                      <a:ext cx="5943600" cy="3188335"/>
+                      <a:ext cx="5943600" cy="3399155"/>
                     </a:xfrm>
                     <a:prstGeom prst="rect">
                       <a:avLst/>
@@ -774,22 +565,30 @@
           </wp:inline>
         </w:drawing>
       </w:r>
-      <w:bookmarkStart w:id="0" w:name="_GoBack"/>
-      <w:bookmarkEnd w:id="0"/>
-    </w:p>
-    <w:p/>
-    <w:p/>
-    <w:p>
-      <w:pPr>
-        <w:rPr>
-          <w:u w:val="single"/>
-        </w:rPr>
-      </w:pPr>
-      <w:r>
-        <w:rPr>
-          <w:u w:val="single"/>
-        </w:rPr>
-        <w:t>Login: Error Handling</w:t>
+    </w:p>
+    <w:p>
+      <w:r>
+        <w:t>Also shows the submenu items I chose to implement for each type of user and that I chose one for each.</w:t>
+      </w:r>
+    </w:p>
+    <w:p>
+      <w:pPr>
+        <w:rPr>
+          <w:u w:val="single"/>
+        </w:rPr>
+      </w:pPr>
+    </w:p>
+    <w:p>
+      <w:pPr>
+        <w:rPr>
+          <w:u w:val="single"/>
+        </w:rPr>
+      </w:pPr>
+      <w:r>
+        <w:rPr>
+          <w:u w:val="single"/>
+        </w:rPr>
+        <w:t>Index: Admin Login</w:t>
       </w:r>
     </w:p>
     <w:p>
@@ -803,10 +602,10 @@
           <w:noProof/>
         </w:rPr>
         <w:drawing>
-          <wp:inline distT="0" distB="0" distL="0" distR="0" wp14:anchorId="04047C18" wp14:editId="47950FAF">
+          <wp:inline distT="0" distB="0" distL="0" distR="0" wp14:anchorId="3C83FA66" wp14:editId="5820635C">
             <wp:extent cx="5943600" cy="3188335"/>
             <wp:effectExtent l="0" t="0" r="0" b="0"/>
-            <wp:docPr id="8" name="Picture 8"/>
+            <wp:docPr id="6" name="Picture 6"/>
             <wp:cNvGraphicFramePr>
               <a:graphicFrameLocks xmlns:a="http://schemas.openxmlformats.org/drawingml/2006/main" noChangeAspect="1"/>
             </wp:cNvGraphicFramePr>
@@ -839,14 +638,1231 @@
         </w:drawing>
       </w:r>
     </w:p>
+    <w:p>
+      <w:r>
+        <w:t>Note: Shows username, not password on the greeting next to Log off and Administration menu</w:t>
+      </w:r>
+    </w:p>
+    <w:p>
+      <w:pPr>
+        <w:rPr>
+          <w:u w:val="single"/>
+        </w:rPr>
+      </w:pPr>
+    </w:p>
+    <w:p>
+      <w:pPr>
+        <w:rPr>
+          <w:u w:val="single"/>
+        </w:rPr>
+      </w:pPr>
+      <w:r>
+        <w:rPr>
+          <w:u w:val="single"/>
+        </w:rPr>
+        <w:t>Index: Tech Login</w:t>
+      </w:r>
+    </w:p>
+    <w:p>
+      <w:pPr>
+        <w:rPr>
+          <w:u w:val="single"/>
+        </w:rPr>
+      </w:pPr>
+      <w:r>
+        <w:rPr>
+          <w:noProof/>
+        </w:rPr>
+        <w:drawing>
+          <wp:inline distT="0" distB="0" distL="0" distR="0" wp14:anchorId="7BAADA72" wp14:editId="0E980F04">
+            <wp:extent cx="5943600" cy="3188335"/>
+            <wp:effectExtent l="0" t="0" r="0" b="0"/>
+            <wp:docPr id="7" name="Picture 7"/>
+            <wp:cNvGraphicFramePr>
+              <a:graphicFrameLocks xmlns:a="http://schemas.openxmlformats.org/drawingml/2006/main" noChangeAspect="1"/>
+            </wp:cNvGraphicFramePr>
+            <a:graphic xmlns:a="http://schemas.openxmlformats.org/drawingml/2006/main">
+              <a:graphicData uri="http://schemas.openxmlformats.org/drawingml/2006/picture">
+                <pic:pic xmlns:pic="http://schemas.openxmlformats.org/drawingml/2006/picture">
+                  <pic:nvPicPr>
+                    <pic:cNvPr id="1" name=""/>
+                    <pic:cNvPicPr/>
+                  </pic:nvPicPr>
+                  <pic:blipFill>
+                    <a:blip r:embed="rId16"/>
+                    <a:stretch>
+                      <a:fillRect/>
+                    </a:stretch>
+                  </pic:blipFill>
+                  <pic:spPr>
+                    <a:xfrm>
+                      <a:off x="0" y="0"/>
+                      <a:ext cx="5943600" cy="3188335"/>
+                    </a:xfrm>
+                    <a:prstGeom prst="rect">
+                      <a:avLst/>
+                    </a:prstGeom>
+                  </pic:spPr>
+                </pic:pic>
+              </a:graphicData>
+            </a:graphic>
+          </wp:inline>
+        </w:drawing>
+      </w:r>
+    </w:p>
+    <w:p>
+      <w:pPr>
+        <w:rPr>
+          <w:u w:val="single"/>
+        </w:rPr>
+      </w:pPr>
+    </w:p>
+    <w:p>
+      <w:pPr>
+        <w:rPr>
+          <w:u w:val="single"/>
+        </w:rPr>
+      </w:pPr>
+      <w:r>
+        <w:rPr>
+          <w:u w:val="single"/>
+        </w:rPr>
+        <w:lastRenderedPageBreak/>
+        <w:t>Index: Customer Login</w:t>
+      </w:r>
+    </w:p>
+    <w:p>
+      <w:r>
+        <w:rPr>
+          <w:noProof/>
+        </w:rPr>
+        <w:drawing>
+          <wp:inline distT="0" distB="0" distL="0" distR="0" wp14:anchorId="1B17A204" wp14:editId="59107224">
+            <wp:extent cx="5943600" cy="3188335"/>
+            <wp:effectExtent l="0" t="0" r="0" b="0"/>
+            <wp:docPr id="9" name="Picture 9"/>
+            <wp:cNvGraphicFramePr>
+              <a:graphicFrameLocks xmlns:a="http://schemas.openxmlformats.org/drawingml/2006/main" noChangeAspect="1"/>
+            </wp:cNvGraphicFramePr>
+            <a:graphic xmlns:a="http://schemas.openxmlformats.org/drawingml/2006/main">
+              <a:graphicData uri="http://schemas.openxmlformats.org/drawingml/2006/picture">
+                <pic:pic xmlns:pic="http://schemas.openxmlformats.org/drawingml/2006/picture">
+                  <pic:nvPicPr>
+                    <pic:cNvPr id="1" name=""/>
+                    <pic:cNvPicPr/>
+                  </pic:nvPicPr>
+                  <pic:blipFill>
+                    <a:blip r:embed="rId17"/>
+                    <a:stretch>
+                      <a:fillRect/>
+                    </a:stretch>
+                  </pic:blipFill>
+                  <pic:spPr>
+                    <a:xfrm>
+                      <a:off x="0" y="0"/>
+                      <a:ext cx="5943600" cy="3188335"/>
+                    </a:xfrm>
+                    <a:prstGeom prst="rect">
+                      <a:avLst/>
+                    </a:prstGeom>
+                  </pic:spPr>
+                </pic:pic>
+              </a:graphicData>
+            </a:graphic>
+          </wp:inline>
+        </w:drawing>
+      </w:r>
+    </w:p>
+    <w:p/>
+    <w:p/>
+    <w:p>
+      <w:pPr>
+        <w:rPr>
+          <w:u w:val="single"/>
+        </w:rPr>
+      </w:pPr>
+      <w:r>
+        <w:rPr>
+          <w:u w:val="single"/>
+        </w:rPr>
+        <w:t>Login: Error Handling</w:t>
+      </w:r>
+    </w:p>
+    <w:p>
+      <w:pPr>
+        <w:rPr>
+          <w:u w:val="single"/>
+        </w:rPr>
+      </w:pPr>
+      <w:r>
+        <w:rPr>
+          <w:noProof/>
+        </w:rPr>
+        <w:drawing>
+          <wp:inline distT="0" distB="0" distL="0" distR="0" wp14:anchorId="04047C18" wp14:editId="47950FAF">
+            <wp:extent cx="5943600" cy="3188335"/>
+            <wp:effectExtent l="0" t="0" r="0" b="0"/>
+            <wp:docPr id="8" name="Picture 8"/>
+            <wp:cNvGraphicFramePr>
+              <a:graphicFrameLocks xmlns:a="http://schemas.openxmlformats.org/drawingml/2006/main" noChangeAspect="1"/>
+            </wp:cNvGraphicFramePr>
+            <a:graphic xmlns:a="http://schemas.openxmlformats.org/drawingml/2006/main">
+              <a:graphicData uri="http://schemas.openxmlformats.org/drawingml/2006/picture">
+                <pic:pic xmlns:pic="http://schemas.openxmlformats.org/drawingml/2006/picture">
+                  <pic:nvPicPr>
+                    <pic:cNvPr id="1" name=""/>
+                    <pic:cNvPicPr/>
+                  </pic:nvPicPr>
+                  <pic:blipFill>
+                    <a:blip r:embed="rId18"/>
+                    <a:stretch>
+                      <a:fillRect/>
+                    </a:stretch>
+                  </pic:blipFill>
+                  <pic:spPr>
+                    <a:xfrm>
+                      <a:off x="0" y="0"/>
+                      <a:ext cx="5943600" cy="3188335"/>
+                    </a:xfrm>
+                    <a:prstGeom prst="rect">
+                      <a:avLst/>
+                    </a:prstGeom>
+                  </pic:spPr>
+                </pic:pic>
+              </a:graphicData>
+            </a:graphic>
+          </wp:inline>
+        </w:drawing>
+      </w:r>
+    </w:p>
+    <w:p>
+      <w:pPr>
+        <w:rPr>
+          <w:u w:val="single"/>
+        </w:rPr>
+      </w:pPr>
+      <w:r>
+        <w:rPr>
+          <w:u w:val="single"/>
+        </w:rPr>
+        <w:br w:type="page"/>
+      </w:r>
+    </w:p>
+    <w:p>
+      <w:pPr>
+        <w:rPr>
+          <w:u w:val="single"/>
+        </w:rPr>
+      </w:pPr>
+      <w:r>
+        <w:rPr>
+          <w:u w:val="single"/>
+        </w:rPr>
+        <w:lastRenderedPageBreak/>
+        <w:t>ROLES:</w:t>
+      </w:r>
+      <w:r>
+        <w:rPr>
+          <w:u w:val="single"/>
+        </w:rPr>
+        <w:t xml:space="preserve"> (1 </w:t>
+      </w:r>
+      <w:r>
+        <w:rPr>
+          <w:u w:val="single"/>
+        </w:rPr>
+        <w:t>Index</w:t>
+      </w:r>
+      <w:r>
+        <w:rPr>
+          <w:u w:val="single"/>
+        </w:rPr>
+        <w:t>)</w:t>
+      </w:r>
+    </w:p>
+    <w:p>
+      <w:pPr>
+        <w:rPr>
+          <w:u w:val="single"/>
+        </w:rPr>
+      </w:pPr>
+      <w:r>
+        <w:rPr>
+          <w:noProof/>
+        </w:rPr>
+        <w:drawing>
+          <wp:inline distT="0" distB="0" distL="0" distR="0" wp14:anchorId="587836F6" wp14:editId="008F94F0">
+            <wp:extent cx="5943600" cy="2741295"/>
+            <wp:effectExtent l="0" t="0" r="0" b="1905"/>
+            <wp:docPr id="13" name="Picture 13"/>
+            <wp:cNvGraphicFramePr>
+              <a:graphicFrameLocks xmlns:a="http://schemas.openxmlformats.org/drawingml/2006/main" noChangeAspect="1"/>
+            </wp:cNvGraphicFramePr>
+            <a:graphic xmlns:a="http://schemas.openxmlformats.org/drawingml/2006/main">
+              <a:graphicData uri="http://schemas.openxmlformats.org/drawingml/2006/picture">
+                <pic:pic xmlns:pic="http://schemas.openxmlformats.org/drawingml/2006/picture">
+                  <pic:nvPicPr>
+                    <pic:cNvPr id="1" name=""/>
+                    <pic:cNvPicPr/>
+                  </pic:nvPicPr>
+                  <pic:blipFill>
+                    <a:blip r:embed="rId19"/>
+                    <a:stretch>
+                      <a:fillRect/>
+                    </a:stretch>
+                  </pic:blipFill>
+                  <pic:spPr>
+                    <a:xfrm>
+                      <a:off x="0" y="0"/>
+                      <a:ext cx="5943600" cy="2741295"/>
+                    </a:xfrm>
+                    <a:prstGeom prst="rect">
+                      <a:avLst/>
+                    </a:prstGeom>
+                  </pic:spPr>
+                </pic:pic>
+              </a:graphicData>
+            </a:graphic>
+          </wp:inline>
+        </w:drawing>
+      </w:r>
+    </w:p>
+    <w:p>
+      <w:r>
+        <w:t>Note: The above screen shows the three roles that exist. (Previously created)</w:t>
+      </w:r>
+    </w:p>
+    <w:p>
+      <w:pPr>
+        <w:rPr>
+          <w:u w:val="single"/>
+        </w:rPr>
+      </w:pPr>
+      <w:r>
+        <w:rPr>
+          <w:u w:val="single"/>
+        </w:rPr>
+        <w:t>2(Create)</w:t>
+      </w:r>
+    </w:p>
+    <w:p>
+      <w:pPr>
+        <w:rPr>
+          <w:u w:val="single"/>
+        </w:rPr>
+      </w:pPr>
+      <w:r>
+        <w:rPr>
+          <w:noProof/>
+        </w:rPr>
+        <w:drawing>
+          <wp:inline distT="0" distB="0" distL="0" distR="0" wp14:anchorId="00344F23" wp14:editId="46DFBA93">
+            <wp:extent cx="5943600" cy="3034030"/>
+            <wp:effectExtent l="0" t="0" r="0" b="0"/>
+            <wp:docPr id="5" name="Picture 5"/>
+            <wp:cNvGraphicFramePr>
+              <a:graphicFrameLocks xmlns:a="http://schemas.openxmlformats.org/drawingml/2006/main" noChangeAspect="1"/>
+            </wp:cNvGraphicFramePr>
+            <a:graphic xmlns:a="http://schemas.openxmlformats.org/drawingml/2006/main">
+              <a:graphicData uri="http://schemas.openxmlformats.org/drawingml/2006/picture">
+                <pic:pic xmlns:pic="http://schemas.openxmlformats.org/drawingml/2006/picture">
+                  <pic:nvPicPr>
+                    <pic:cNvPr id="1" name=""/>
+                    <pic:cNvPicPr/>
+                  </pic:nvPicPr>
+                  <pic:blipFill>
+                    <a:blip r:embed="rId20"/>
+                    <a:stretch>
+                      <a:fillRect/>
+                    </a:stretch>
+                  </pic:blipFill>
+                  <pic:spPr>
+                    <a:xfrm>
+                      <a:off x="0" y="0"/>
+                      <a:ext cx="5943600" cy="3034030"/>
+                    </a:xfrm>
+                    <a:prstGeom prst="rect">
+                      <a:avLst/>
+                    </a:prstGeom>
+                  </pic:spPr>
+                </pic:pic>
+              </a:graphicData>
+            </a:graphic>
+          </wp:inline>
+        </w:drawing>
+      </w:r>
+    </w:p>
+    <w:p>
+      <w:r>
+        <w:t>Note: As you can see from the browser reference, the user must log in to have access to the Roles controller. The pictures below show that the user must be an Admin to access the roles assignment screens and that the Admin account successfully signed into the account.</w:t>
+      </w:r>
+    </w:p>
+    <w:p>
+      <w:r>
+        <w:rPr>
+          <w:noProof/>
+        </w:rPr>
+        <w:lastRenderedPageBreak/>
+        <w:drawing>
+          <wp:inline distT="0" distB="0" distL="0" distR="0" wp14:anchorId="47336C1E" wp14:editId="6E26B650">
+            <wp:extent cx="5377932" cy="1379220"/>
+            <wp:effectExtent l="0" t="0" r="0" b="0"/>
+            <wp:docPr id="12" name="Picture 12"/>
+            <wp:cNvGraphicFramePr>
+              <a:graphicFrameLocks xmlns:a="http://schemas.openxmlformats.org/drawingml/2006/main" noChangeAspect="1"/>
+            </wp:cNvGraphicFramePr>
+            <a:graphic xmlns:a="http://schemas.openxmlformats.org/drawingml/2006/main">
+              <a:graphicData uri="http://schemas.openxmlformats.org/drawingml/2006/picture">
+                <pic:pic xmlns:pic="http://schemas.openxmlformats.org/drawingml/2006/picture">
+                  <pic:nvPicPr>
+                    <pic:cNvPr id="1" name=""/>
+                    <pic:cNvPicPr/>
+                  </pic:nvPicPr>
+                  <pic:blipFill>
+                    <a:blip r:embed="rId21"/>
+                    <a:stretch>
+                      <a:fillRect/>
+                    </a:stretch>
+                  </pic:blipFill>
+                  <pic:spPr>
+                    <a:xfrm>
+                      <a:off x="0" y="0"/>
+                      <a:ext cx="5381709" cy="1380189"/>
+                    </a:xfrm>
+                    <a:prstGeom prst="rect">
+                      <a:avLst/>
+                    </a:prstGeom>
+                  </pic:spPr>
+                </pic:pic>
+              </a:graphicData>
+            </a:graphic>
+          </wp:inline>
+        </w:drawing>
+      </w:r>
+    </w:p>
+    <w:p>
+      <w:r>
+        <w:rPr>
+          <w:noProof/>
+        </w:rPr>
+        <w:drawing>
+          <wp:inline distT="0" distB="0" distL="0" distR="0" wp14:anchorId="459DEBA5" wp14:editId="183D88E2">
+            <wp:extent cx="5943600" cy="2446020"/>
+            <wp:effectExtent l="0" t="0" r="0" b="0"/>
+            <wp:docPr id="11" name="Picture 11"/>
+            <wp:cNvGraphicFramePr>
+              <a:graphicFrameLocks xmlns:a="http://schemas.openxmlformats.org/drawingml/2006/main" noChangeAspect="1"/>
+            </wp:cNvGraphicFramePr>
+            <a:graphic xmlns:a="http://schemas.openxmlformats.org/drawingml/2006/main">
+              <a:graphicData uri="http://schemas.openxmlformats.org/drawingml/2006/picture">
+                <pic:pic xmlns:pic="http://schemas.openxmlformats.org/drawingml/2006/picture">
+                  <pic:nvPicPr>
+                    <pic:cNvPr id="1" name=""/>
+                    <pic:cNvPicPr/>
+                  </pic:nvPicPr>
+                  <pic:blipFill>
+                    <a:blip r:embed="rId22"/>
+                    <a:stretch>
+                      <a:fillRect/>
+                    </a:stretch>
+                  </pic:blipFill>
+                  <pic:spPr>
+                    <a:xfrm>
+                      <a:off x="0" y="0"/>
+                      <a:ext cx="5943600" cy="2446020"/>
+                    </a:xfrm>
+                    <a:prstGeom prst="rect">
+                      <a:avLst/>
+                    </a:prstGeom>
+                  </pic:spPr>
+                </pic:pic>
+              </a:graphicData>
+            </a:graphic>
+          </wp:inline>
+        </w:drawing>
+      </w:r>
+    </w:p>
+    <w:p>
+      <w:r>
+        <w:t>Note: The fact I have a Customer, Administrator and Technician Role that are assigned to users demonstrates the functionality of this function of the program. Feel free to sign in as an admin and assign another role, but know that there will be no menus showing other than Index (via SportsPro logo in nav bar, and Contact Us page will be accessible to other roles).</w:t>
+      </w:r>
+      <w:r>
+        <w:t xml:space="preserve"> [Shown in code on page 4 above]</w:t>
+      </w:r>
+    </w:p>
+    <w:p>
+      <w:r>
+        <w:t>Roles: 3</w:t>
+      </w:r>
+      <w:r>
+        <w:t xml:space="preserve"> Edit</w:t>
+      </w:r>
+    </w:p>
+    <w:p>
+      <w:r>
+        <w:rPr>
+          <w:noProof/>
+        </w:rPr>
+        <w:drawing>
+          <wp:inline distT="0" distB="0" distL="0" distR="0" wp14:anchorId="40879258" wp14:editId="0A801F92">
+            <wp:extent cx="5943600" cy="2722880"/>
+            <wp:effectExtent l="0" t="0" r="0" b="1270"/>
+            <wp:docPr id="15" name="Picture 15"/>
+            <wp:cNvGraphicFramePr>
+              <a:graphicFrameLocks xmlns:a="http://schemas.openxmlformats.org/drawingml/2006/main" noChangeAspect="1"/>
+            </wp:cNvGraphicFramePr>
+            <a:graphic xmlns:a="http://schemas.openxmlformats.org/drawingml/2006/main">
+              <a:graphicData uri="http://schemas.openxmlformats.org/drawingml/2006/picture">
+                <pic:pic xmlns:pic="http://schemas.openxmlformats.org/drawingml/2006/picture">
+                  <pic:nvPicPr>
+                    <pic:cNvPr id="1" name=""/>
+                    <pic:cNvPicPr/>
+                  </pic:nvPicPr>
+                  <pic:blipFill>
+                    <a:blip r:embed="rId23"/>
+                    <a:stretch>
+                      <a:fillRect/>
+                    </a:stretch>
+                  </pic:blipFill>
+                  <pic:spPr>
+                    <a:xfrm>
+                      <a:off x="0" y="0"/>
+                      <a:ext cx="5943600" cy="2722880"/>
+                    </a:xfrm>
+                    <a:prstGeom prst="rect">
+                      <a:avLst/>
+                    </a:prstGeom>
+                  </pic:spPr>
+                </pic:pic>
+              </a:graphicData>
+            </a:graphic>
+          </wp:inline>
+        </w:drawing>
+      </w:r>
+    </w:p>
+    <w:p>
+      <w:r>
+        <w:t>Allows users to change roles names.</w:t>
+      </w:r>
+    </w:p>
+    <w:p>
+      <w:r>
+        <w:lastRenderedPageBreak/>
+        <w:t>Roles: Manage Roles</w:t>
+      </w:r>
+    </w:p>
+    <w:p>
+      <w:r>
+        <w:t>Shows current roles for MyNewAdmin:</w:t>
+      </w:r>
+    </w:p>
+    <w:p>
+      <w:r>
+        <w:rPr>
+          <w:noProof/>
+        </w:rPr>
+        <w:drawing>
+          <wp:inline distT="0" distB="0" distL="0" distR="0" wp14:anchorId="385C9D9B" wp14:editId="6C7907CB">
+            <wp:extent cx="5943600" cy="2242820"/>
+            <wp:effectExtent l="0" t="0" r="0" b="5080"/>
+            <wp:docPr id="17" name="Picture 17"/>
+            <wp:cNvGraphicFramePr>
+              <a:graphicFrameLocks xmlns:a="http://schemas.openxmlformats.org/drawingml/2006/main" noChangeAspect="1"/>
+            </wp:cNvGraphicFramePr>
+            <a:graphic xmlns:a="http://schemas.openxmlformats.org/drawingml/2006/main">
+              <a:graphicData uri="http://schemas.openxmlformats.org/drawingml/2006/picture">
+                <pic:pic xmlns:pic="http://schemas.openxmlformats.org/drawingml/2006/picture">
+                  <pic:nvPicPr>
+                    <pic:cNvPr id="1" name=""/>
+                    <pic:cNvPicPr/>
+                  </pic:nvPicPr>
+                  <pic:blipFill>
+                    <a:blip r:embed="rId24"/>
+                    <a:stretch>
+                      <a:fillRect/>
+                    </a:stretch>
+                  </pic:blipFill>
+                  <pic:spPr>
+                    <a:xfrm>
+                      <a:off x="0" y="0"/>
+                      <a:ext cx="5943600" cy="2242820"/>
+                    </a:xfrm>
+                    <a:prstGeom prst="rect">
+                      <a:avLst/>
+                    </a:prstGeom>
+                  </pic:spPr>
+                </pic:pic>
+              </a:graphicData>
+            </a:graphic>
+          </wp:inline>
+        </w:drawing>
+      </w:r>
+    </w:p>
+    <w:p>
+      <w:r>
+        <w:t>Shows Adding a New Role for MyNewAdmin:</w:t>
+      </w:r>
+    </w:p>
+    <w:p>
+      <w:r>
+        <w:rPr>
+          <w:noProof/>
+        </w:rPr>
+        <w:drawing>
+          <wp:inline distT="0" distB="0" distL="0" distR="0" wp14:anchorId="69C213A6" wp14:editId="2CF9D146">
+            <wp:extent cx="5943600" cy="2977515"/>
+            <wp:effectExtent l="0" t="0" r="0" b="0"/>
+            <wp:docPr id="16" name="Picture 16"/>
+            <wp:cNvGraphicFramePr>
+              <a:graphicFrameLocks xmlns:a="http://schemas.openxmlformats.org/drawingml/2006/main" noChangeAspect="1"/>
+            </wp:cNvGraphicFramePr>
+            <a:graphic xmlns:a="http://schemas.openxmlformats.org/drawingml/2006/main">
+              <a:graphicData uri="http://schemas.openxmlformats.org/drawingml/2006/picture">
+                <pic:pic xmlns:pic="http://schemas.openxmlformats.org/drawingml/2006/picture">
+                  <pic:nvPicPr>
+                    <pic:cNvPr id="1" name=""/>
+                    <pic:cNvPicPr/>
+                  </pic:nvPicPr>
+                  <pic:blipFill>
+                    <a:blip r:embed="rId25"/>
+                    <a:stretch>
+                      <a:fillRect/>
+                    </a:stretch>
+                  </pic:blipFill>
+                  <pic:spPr>
+                    <a:xfrm>
+                      <a:off x="0" y="0"/>
+                      <a:ext cx="5943600" cy="2977515"/>
+                    </a:xfrm>
+                    <a:prstGeom prst="rect">
+                      <a:avLst/>
+                    </a:prstGeom>
+                  </pic:spPr>
+                </pic:pic>
+              </a:graphicData>
+            </a:graphic>
+          </wp:inline>
+        </w:drawing>
+      </w:r>
+    </w:p>
+    <w:p>
+      <w:r>
+        <w:t>Note: Shows adding an additional role to MyNewAdmin</w:t>
+      </w:r>
+    </w:p>
+    <w:p>
+      <w:r>
+        <w:br w:type="page"/>
+      </w:r>
+    </w:p>
+    <w:p>
+      <w:r>
+        <w:lastRenderedPageBreak/>
+        <w:t>Updated Roles after using Add Role:</w:t>
+      </w:r>
+    </w:p>
+    <w:p>
+      <w:r>
+        <w:rPr>
+          <w:noProof/>
+        </w:rPr>
+        <w:drawing>
+          <wp:inline distT="0" distB="0" distL="0" distR="0" wp14:anchorId="78D67AC4" wp14:editId="4430C78E">
+            <wp:extent cx="5166360" cy="2571037"/>
+            <wp:effectExtent l="0" t="0" r="0" b="1270"/>
+            <wp:docPr id="18" name="Picture 18"/>
+            <wp:cNvGraphicFramePr>
+              <a:graphicFrameLocks xmlns:a="http://schemas.openxmlformats.org/drawingml/2006/main" noChangeAspect="1"/>
+            </wp:cNvGraphicFramePr>
+            <a:graphic xmlns:a="http://schemas.openxmlformats.org/drawingml/2006/main">
+              <a:graphicData uri="http://schemas.openxmlformats.org/drawingml/2006/picture">
+                <pic:pic xmlns:pic="http://schemas.openxmlformats.org/drawingml/2006/picture">
+                  <pic:nvPicPr>
+                    <pic:cNvPr id="1" name=""/>
+                    <pic:cNvPicPr/>
+                  </pic:nvPicPr>
+                  <pic:blipFill>
+                    <a:blip r:embed="rId26"/>
+                    <a:stretch>
+                      <a:fillRect/>
+                    </a:stretch>
+                  </pic:blipFill>
+                  <pic:spPr>
+                    <a:xfrm>
+                      <a:off x="0" y="0"/>
+                      <a:ext cx="5179091" cy="2577372"/>
+                    </a:xfrm>
+                    <a:prstGeom prst="rect">
+                      <a:avLst/>
+                    </a:prstGeom>
+                  </pic:spPr>
+                </pic:pic>
+              </a:graphicData>
+            </a:graphic>
+          </wp:inline>
+        </w:drawing>
+      </w:r>
+    </w:p>
+    <w:p/>
+    <w:p>
+      <w:r>
+        <w:t>Delete Role:</w:t>
+      </w:r>
+    </w:p>
+    <w:p>
+      <w:r>
+        <w:rPr>
+          <w:noProof/>
+        </w:rPr>
+        <w:drawing>
+          <wp:inline distT="0" distB="0" distL="0" distR="0" wp14:anchorId="23C248BE" wp14:editId="79B1D04A">
+            <wp:extent cx="5943600" cy="871855"/>
+            <wp:effectExtent l="0" t="0" r="0" b="4445"/>
+            <wp:docPr id="21" name="Picture 21"/>
+            <wp:cNvGraphicFramePr>
+              <a:graphicFrameLocks xmlns:a="http://schemas.openxmlformats.org/drawingml/2006/main" noChangeAspect="1"/>
+            </wp:cNvGraphicFramePr>
+            <a:graphic xmlns:a="http://schemas.openxmlformats.org/drawingml/2006/main">
+              <a:graphicData uri="http://schemas.openxmlformats.org/drawingml/2006/picture">
+                <pic:pic xmlns:pic="http://schemas.openxmlformats.org/drawingml/2006/picture">
+                  <pic:nvPicPr>
+                    <pic:cNvPr id="1" name=""/>
+                    <pic:cNvPicPr/>
+                  </pic:nvPicPr>
+                  <pic:blipFill>
+                    <a:blip r:embed="rId27"/>
+                    <a:stretch>
+                      <a:fillRect/>
+                    </a:stretch>
+                  </pic:blipFill>
+                  <pic:spPr>
+                    <a:xfrm>
+                      <a:off x="0" y="0"/>
+                      <a:ext cx="5943600" cy="871855"/>
+                    </a:xfrm>
+                    <a:prstGeom prst="rect">
+                      <a:avLst/>
+                    </a:prstGeom>
+                  </pic:spPr>
+                </pic:pic>
+              </a:graphicData>
+            </a:graphic>
+          </wp:inline>
+        </w:drawing>
+      </w:r>
+    </w:p>
+    <w:p>
+      <w:r>
+        <w:t>Outcome of delete: (No longer customer, only Administrator again)</w:t>
+      </w:r>
+    </w:p>
+    <w:p>
+      <w:r>
+        <w:rPr>
+          <w:noProof/>
+        </w:rPr>
+        <w:drawing>
+          <wp:inline distT="0" distB="0" distL="0" distR="0" wp14:anchorId="2B7A163A" wp14:editId="13C8AB32">
+            <wp:extent cx="5943600" cy="3195320"/>
+            <wp:effectExtent l="0" t="0" r="0" b="5080"/>
+            <wp:docPr id="20" name="Picture 20"/>
+            <wp:cNvGraphicFramePr>
+              <a:graphicFrameLocks xmlns:a="http://schemas.openxmlformats.org/drawingml/2006/main" noChangeAspect="1"/>
+            </wp:cNvGraphicFramePr>
+            <a:graphic xmlns:a="http://schemas.openxmlformats.org/drawingml/2006/main">
+              <a:graphicData uri="http://schemas.openxmlformats.org/drawingml/2006/picture">
+                <pic:pic xmlns:pic="http://schemas.openxmlformats.org/drawingml/2006/picture">
+                  <pic:nvPicPr>
+                    <pic:cNvPr id="1" name=""/>
+                    <pic:cNvPicPr/>
+                  </pic:nvPicPr>
+                  <pic:blipFill>
+                    <a:blip r:embed="rId28"/>
+                    <a:stretch>
+                      <a:fillRect/>
+                    </a:stretch>
+                  </pic:blipFill>
+                  <pic:spPr>
+                    <a:xfrm>
+                      <a:off x="0" y="0"/>
+                      <a:ext cx="5943600" cy="3195320"/>
+                    </a:xfrm>
+                    <a:prstGeom prst="rect">
+                      <a:avLst/>
+                    </a:prstGeom>
+                  </pic:spPr>
+                </pic:pic>
+              </a:graphicData>
+            </a:graphic>
+          </wp:inline>
+        </w:drawing>
+      </w:r>
+      <w:r>
+        <w:br w:type="page"/>
+      </w:r>
+    </w:p>
+    <w:p>
+      <w:r>
+        <w:rPr>
+          <w:u w:val="single"/>
+        </w:rPr>
+        <w:lastRenderedPageBreak/>
+        <w:t>Controller Access Limited to Role</w:t>
+      </w:r>
+      <w:r>
+        <w:t>:</w:t>
+      </w:r>
+    </w:p>
+    <w:p>
+      <w:r>
+        <w:t>Administration Controller:</w:t>
+      </w:r>
+    </w:p>
+    <w:p>
+      <w:r>
+        <w:rPr>
+          <w:noProof/>
+        </w:rPr>
+        <w:drawing>
+          <wp:inline distT="0" distB="0" distL="0" distR="0" wp14:anchorId="7482C04E" wp14:editId="334CE757">
+            <wp:extent cx="5943600" cy="799465"/>
+            <wp:effectExtent l="0" t="0" r="0" b="635"/>
+            <wp:docPr id="22" name="Picture 22"/>
+            <wp:cNvGraphicFramePr>
+              <a:graphicFrameLocks xmlns:a="http://schemas.openxmlformats.org/drawingml/2006/main" noChangeAspect="1"/>
+            </wp:cNvGraphicFramePr>
+            <a:graphic xmlns:a="http://schemas.openxmlformats.org/drawingml/2006/main">
+              <a:graphicData uri="http://schemas.openxmlformats.org/drawingml/2006/picture">
+                <pic:pic xmlns:pic="http://schemas.openxmlformats.org/drawingml/2006/picture">
+                  <pic:nvPicPr>
+                    <pic:cNvPr id="1" name=""/>
+                    <pic:cNvPicPr/>
+                  </pic:nvPicPr>
+                  <pic:blipFill>
+                    <a:blip r:embed="rId29"/>
+                    <a:stretch>
+                      <a:fillRect/>
+                    </a:stretch>
+                  </pic:blipFill>
+                  <pic:spPr>
+                    <a:xfrm>
+                      <a:off x="0" y="0"/>
+                      <a:ext cx="5943600" cy="799465"/>
+                    </a:xfrm>
+                    <a:prstGeom prst="rect">
+                      <a:avLst/>
+                    </a:prstGeom>
+                  </pic:spPr>
+                </pic:pic>
+              </a:graphicData>
+            </a:graphic>
+          </wp:inline>
+        </w:drawing>
+      </w:r>
+    </w:p>
+    <w:p>
+      <w:r>
+        <w:t>Customer Controller:</w:t>
+      </w:r>
+    </w:p>
+    <w:p>
+      <w:r>
+        <w:rPr>
+          <w:noProof/>
+        </w:rPr>
+        <w:drawing>
+          <wp:inline distT="0" distB="0" distL="0" distR="0" wp14:anchorId="5739F01D" wp14:editId="03FFE34C">
+            <wp:extent cx="5943600" cy="598170"/>
+            <wp:effectExtent l="0" t="0" r="0" b="0"/>
+            <wp:docPr id="23" name="Picture 23"/>
+            <wp:cNvGraphicFramePr>
+              <a:graphicFrameLocks xmlns:a="http://schemas.openxmlformats.org/drawingml/2006/main" noChangeAspect="1"/>
+            </wp:cNvGraphicFramePr>
+            <a:graphic xmlns:a="http://schemas.openxmlformats.org/drawingml/2006/main">
+              <a:graphicData uri="http://schemas.openxmlformats.org/drawingml/2006/picture">
+                <pic:pic xmlns:pic="http://schemas.openxmlformats.org/drawingml/2006/picture">
+                  <pic:nvPicPr>
+                    <pic:cNvPr id="1" name=""/>
+                    <pic:cNvPicPr/>
+                  </pic:nvPicPr>
+                  <pic:blipFill>
+                    <a:blip r:embed="rId30"/>
+                    <a:stretch>
+                      <a:fillRect/>
+                    </a:stretch>
+                  </pic:blipFill>
+                  <pic:spPr>
+                    <a:xfrm>
+                      <a:off x="0" y="0"/>
+                      <a:ext cx="5943600" cy="598170"/>
+                    </a:xfrm>
+                    <a:prstGeom prst="rect">
+                      <a:avLst/>
+                    </a:prstGeom>
+                  </pic:spPr>
+                </pic:pic>
+              </a:graphicData>
+            </a:graphic>
+          </wp:inline>
+        </w:drawing>
+      </w:r>
+    </w:p>
+    <w:p/>
+    <w:p>
+      <w:r>
+        <w:t>Incident Controller for Technician:</w:t>
+      </w:r>
+    </w:p>
+    <w:p>
+      <w:r>
+        <w:rPr>
+          <w:noProof/>
+        </w:rPr>
+        <w:drawing>
+          <wp:inline distT="0" distB="0" distL="0" distR="0" wp14:anchorId="6EEFD418" wp14:editId="0B10896E">
+            <wp:extent cx="5943600" cy="639445"/>
+            <wp:effectExtent l="0" t="0" r="0" b="8255"/>
+            <wp:docPr id="24" name="Picture 24"/>
+            <wp:cNvGraphicFramePr>
+              <a:graphicFrameLocks xmlns:a="http://schemas.openxmlformats.org/drawingml/2006/main" noChangeAspect="1"/>
+            </wp:cNvGraphicFramePr>
+            <a:graphic xmlns:a="http://schemas.openxmlformats.org/drawingml/2006/main">
+              <a:graphicData uri="http://schemas.openxmlformats.org/drawingml/2006/picture">
+                <pic:pic xmlns:pic="http://schemas.openxmlformats.org/drawingml/2006/picture">
+                  <pic:nvPicPr>
+                    <pic:cNvPr id="1" name=""/>
+                    <pic:cNvPicPr/>
+                  </pic:nvPicPr>
+                  <pic:blipFill>
+                    <a:blip r:embed="rId31"/>
+                    <a:stretch>
+                      <a:fillRect/>
+                    </a:stretch>
+                  </pic:blipFill>
+                  <pic:spPr>
+                    <a:xfrm>
+                      <a:off x="0" y="0"/>
+                      <a:ext cx="5943600" cy="639445"/>
+                    </a:xfrm>
+                    <a:prstGeom prst="rect">
+                      <a:avLst/>
+                    </a:prstGeom>
+                  </pic:spPr>
+                </pic:pic>
+              </a:graphicData>
+            </a:graphic>
+          </wp:inline>
+        </w:drawing>
+      </w:r>
+    </w:p>
+    <w:p>
+      <w:r>
+        <w:t>Note: This is done to keep users from accessing limited-access controllers by entering FriendlyUrls in the browser and avoiding login.</w:t>
+      </w:r>
+    </w:p>
+    <w:p>
+      <w:r>
+        <w:t>Proof of Concept:</w:t>
+      </w:r>
+    </w:p>
+    <w:p>
+      <w:r>
+        <w:rPr>
+          <w:noProof/>
+        </w:rPr>
+        <w:drawing>
+          <wp:inline distT="0" distB="0" distL="0" distR="0" wp14:anchorId="2493B598" wp14:editId="4B79ABB3">
+            <wp:extent cx="5943600" cy="2955290"/>
+            <wp:effectExtent l="0" t="0" r="0" b="0"/>
+            <wp:docPr id="25" name="Picture 25"/>
+            <wp:cNvGraphicFramePr>
+              <a:graphicFrameLocks xmlns:a="http://schemas.openxmlformats.org/drawingml/2006/main" noChangeAspect="1"/>
+            </wp:cNvGraphicFramePr>
+            <a:graphic xmlns:a="http://schemas.openxmlformats.org/drawingml/2006/main">
+              <a:graphicData uri="http://schemas.openxmlformats.org/drawingml/2006/picture">
+                <pic:pic xmlns:pic="http://schemas.openxmlformats.org/drawingml/2006/picture">
+                  <pic:nvPicPr>
+                    <pic:cNvPr id="1" name=""/>
+                    <pic:cNvPicPr/>
+                  </pic:nvPicPr>
+                  <pic:blipFill>
+                    <a:blip r:embed="rId32"/>
+                    <a:stretch>
+                      <a:fillRect/>
+                    </a:stretch>
+                  </pic:blipFill>
+                  <pic:spPr>
+                    <a:xfrm>
+                      <a:off x="0" y="0"/>
+                      <a:ext cx="5943600" cy="2955290"/>
+                    </a:xfrm>
+                    <a:prstGeom prst="rect">
+                      <a:avLst/>
+                    </a:prstGeom>
+                  </pic:spPr>
+                </pic:pic>
+              </a:graphicData>
+            </a:graphic>
+          </wp:inline>
+        </w:drawing>
+      </w:r>
+    </w:p>
+    <w:p>
+      <w:r>
+        <w:t>Note: In the above screen, you can see the logged in user MyNewAdmin (see hello message) tried to enter Incidents/Index into the browser, but was re-routed to the log in screen since they did not have access to the Technician controller. MyNewAdmin is only an Administrator.</w:t>
+      </w:r>
+    </w:p>
+    <w:p>
+      <w:r>
+        <w:lastRenderedPageBreak/>
+        <w:t>When MyNewAdmin logs out. The Administrator is sent back to the Index page:</w:t>
+      </w:r>
+    </w:p>
+    <w:p>
+      <w:r>
+        <w:rPr>
+          <w:noProof/>
+        </w:rPr>
+        <w:drawing>
+          <wp:inline distT="0" distB="0" distL="0" distR="0" wp14:anchorId="69C0E4CF" wp14:editId="332DD63F">
+            <wp:extent cx="5943600" cy="3102610"/>
+            <wp:effectExtent l="0" t="0" r="0" b="2540"/>
+            <wp:docPr id="26" name="Picture 26"/>
+            <wp:cNvGraphicFramePr>
+              <a:graphicFrameLocks xmlns:a="http://schemas.openxmlformats.org/drawingml/2006/main" noChangeAspect="1"/>
+            </wp:cNvGraphicFramePr>
+            <a:graphic xmlns:a="http://schemas.openxmlformats.org/drawingml/2006/main">
+              <a:graphicData uri="http://schemas.openxmlformats.org/drawingml/2006/picture">
+                <pic:pic xmlns:pic="http://schemas.openxmlformats.org/drawingml/2006/picture">
+                  <pic:nvPicPr>
+                    <pic:cNvPr id="1" name=""/>
+                    <pic:cNvPicPr/>
+                  </pic:nvPicPr>
+                  <pic:blipFill>
+                    <a:blip r:embed="rId33"/>
+                    <a:stretch>
+                      <a:fillRect/>
+                    </a:stretch>
+                  </pic:blipFill>
+                  <pic:spPr>
+                    <a:xfrm>
+                      <a:off x="0" y="0"/>
+                      <a:ext cx="5943600" cy="3102610"/>
+                    </a:xfrm>
+                    <a:prstGeom prst="rect">
+                      <a:avLst/>
+                    </a:prstGeom>
+                  </pic:spPr>
+                </pic:pic>
+              </a:graphicData>
+            </a:graphic>
+          </wp:inline>
+        </w:drawing>
+      </w:r>
+    </w:p>
+    <w:p/>
+    <w:p>
+      <w:r>
+        <w:t>Admin: Display Customers</w:t>
+      </w:r>
+    </w:p>
+    <w:p>
+      <w:r>
+        <w:t>This is the Administrator page that I attempted. When the Admin selects Display Customers, they see this screen showing the first name alphabetically with the correct address for this customer:</w:t>
+      </w:r>
+    </w:p>
+    <w:p>
+      <w:r>
+        <w:rPr>
+          <w:noProof/>
+        </w:rPr>
+        <w:drawing>
+          <wp:inline distT="0" distB="0" distL="0" distR="0" wp14:anchorId="20A19EE6" wp14:editId="65FA1B2F">
+            <wp:extent cx="5943600" cy="3188335"/>
+            <wp:effectExtent l="0" t="0" r="0" b="0"/>
+            <wp:docPr id="27" name="Picture 27"/>
+            <wp:cNvGraphicFramePr>
+              <a:graphicFrameLocks xmlns:a="http://schemas.openxmlformats.org/drawingml/2006/main" noChangeAspect="1"/>
+            </wp:cNvGraphicFramePr>
+            <a:graphic xmlns:a="http://schemas.openxmlformats.org/drawingml/2006/main">
+              <a:graphicData uri="http://schemas.openxmlformats.org/drawingml/2006/picture">
+                <pic:pic xmlns:pic="http://schemas.openxmlformats.org/drawingml/2006/picture">
+                  <pic:nvPicPr>
+                    <pic:cNvPr id="1" name=""/>
+                    <pic:cNvPicPr/>
+                  </pic:nvPicPr>
+                  <pic:blipFill>
+                    <a:blip r:embed="rId34"/>
+                    <a:stretch>
+                      <a:fillRect/>
+                    </a:stretch>
+                  </pic:blipFill>
+                  <pic:spPr>
+                    <a:xfrm>
+                      <a:off x="0" y="0"/>
+                      <a:ext cx="5943600" cy="3188335"/>
+                    </a:xfrm>
+                    <a:prstGeom prst="rect">
+                      <a:avLst/>
+                    </a:prstGeom>
+                  </pic:spPr>
+                </pic:pic>
+              </a:graphicData>
+            </a:graphic>
+          </wp:inline>
+        </w:drawing>
+      </w:r>
+      <w:r>
+        <w:br w:type="page"/>
+      </w:r>
+    </w:p>
+    <w:p>
+      <w:r>
+        <w:lastRenderedPageBreak/>
+        <w:t>Postback of Display Customer:</w:t>
+      </w:r>
+    </w:p>
+    <w:p>
+      <w:r>
+        <w:t>The user can select a different customer and the page does</w:t>
+      </w:r>
+      <w:r>
+        <w:t xml:space="preserve"> automatically</w:t>
+      </w:r>
+      <w:r>
+        <w:t xml:space="preserve"> update to the correct contact information for the </w:t>
+      </w:r>
+      <w:r>
+        <w:t xml:space="preserve">new </w:t>
+      </w:r>
+      <w:r>
+        <w:t>selected customer:</w:t>
+      </w:r>
+    </w:p>
+    <w:p>
+      <w:r>
+        <w:rPr>
+          <w:noProof/>
+        </w:rPr>
+        <w:drawing>
+          <wp:inline distT="0" distB="0" distL="0" distR="0" wp14:anchorId="04615900" wp14:editId="69163E85">
+            <wp:extent cx="5943600" cy="3188335"/>
+            <wp:effectExtent l="0" t="0" r="0" b="0"/>
+            <wp:docPr id="28" name="Picture 28"/>
+            <wp:cNvGraphicFramePr>
+              <a:graphicFrameLocks xmlns:a="http://schemas.openxmlformats.org/drawingml/2006/main" noChangeAspect="1"/>
+            </wp:cNvGraphicFramePr>
+            <a:graphic xmlns:a="http://schemas.openxmlformats.org/drawingml/2006/main">
+              <a:graphicData uri="http://schemas.openxmlformats.org/drawingml/2006/picture">
+                <pic:pic xmlns:pic="http://schemas.openxmlformats.org/drawingml/2006/picture">
+                  <pic:nvPicPr>
+                    <pic:cNvPr id="1" name=""/>
+                    <pic:cNvPicPr/>
+                  </pic:nvPicPr>
+                  <pic:blipFill>
+                    <a:blip r:embed="rId35"/>
+                    <a:stretch>
+                      <a:fillRect/>
+                    </a:stretch>
+                  </pic:blipFill>
+                  <pic:spPr>
+                    <a:xfrm>
+                      <a:off x="0" y="0"/>
+                      <a:ext cx="5943600" cy="3188335"/>
+                    </a:xfrm>
+                    <a:prstGeom prst="rect">
+                      <a:avLst/>
+                    </a:prstGeom>
+                  </pic:spPr>
+                </pic:pic>
+              </a:graphicData>
+            </a:graphic>
+          </wp:inline>
+        </w:drawing>
+      </w:r>
+    </w:p>
+    <w:p>
+      <w:r>
+        <w:t>****Getting null list of customer that is causing exception CustomerList from the viewmodel. Need to work on how to do this using viewmodel to do Admin contact list.</w:t>
+      </w:r>
+    </w:p>
+    <w:p>
+      <w:r>
+        <w:t>May need to take pic and start over from scratch on how to do this to get it to function.</w:t>
+      </w:r>
+    </w:p>
+    <w:p>
+      <w:r>
+        <w:t xml:space="preserve">START </w:t>
+      </w:r>
+      <w:bookmarkStart w:id="0" w:name="_GoBack"/>
+      <w:bookmarkEnd w:id="0"/>
+      <w:r>
+        <w:t>HERE!!!!!!!</w:t>
+      </w:r>
+    </w:p>
+    <w:p/>
+    <w:p/>
+    <w:p/>
+    <w:p/>
     <w:sectPr>
       <w:pgSz w:w="12240" w:h="15840"/>
-      <w:pgMar w:top="1440" w:right="1440" w:bottom="1440" w:left="1440" w:header="720" w:footer="720" w:gutter="0"/>
+      <w:pgMar w:top="1440" w:right="1440" w:bottom="1440" w:left="1440" w:header="432" w:footer="720" w:gutter="0"/>
       <w:cols w:space="720"/>
       <w:docGrid w:linePitch="360"/>
     </w:sectPr>
   </w:body>
 </w:document>
+</file>
+
+<file path=word/endnotes.xml><?xml version="1.0" encoding="utf-8"?>
+<w:endnotes xmlns:wpc="http://schemas.microsoft.com/office/word/2010/wordprocessingCanvas" xmlns:cx="http://schemas.microsoft.com/office/drawing/2014/chartex" xmlns:cx1="http://schemas.microsoft.com/office/drawing/2015/9/8/chartex" xmlns:cx2="http://schemas.microsoft.com/office/drawing/2015/10/21/chartex" xmlns:cx3="http://schemas.microsoft.com/office/drawing/2016/5/9/chartex" xmlns:cx4="http://schemas.microsoft.com/office/drawing/2016/5/10/chartex" xmlns:cx5="http://schemas.microsoft.com/office/drawing/2016/5/11/chartex" xmlns:cx6="http://schemas.microsoft.com/office/drawing/2016/5/12/chartex" xmlns:cx7="http://schemas.microsoft.com/office/drawing/2016/5/13/chartex" xmlns:cx8="http://schemas.microsoft.com/office/drawing/2016/5/14/chartex" xmlns:mc="http://schemas.openxmlformats.org/markup-compatibility/2006" xmlns:aink="http://schemas.microsoft.com/office/drawing/2016/ink" xmlns:o="urn:schemas-microsoft-com:office:office" xmlns:r="http://schemas.openxmlformats.org/officeDocument/2006/relationships" xmlns:m="http://schemas.openxmlformats.org/officeDocument/2006/math" xmlns:v="urn:schemas-microsoft-com:vml" xmlns:wp14="http://schemas.microsoft.com/office/word/2010/wordprocessingDrawing" xmlns:wp="http://schemas.openxmlformats.org/drawingml/2006/wordprocessingDrawing" xmlns:w10="urn:schemas-microsoft-com:office:word" xmlns:w="http://schemas.openxmlformats.org/wordprocessingml/2006/main" xmlns:w14="http://schemas.microsoft.com/office/word/2010/wordml" xmlns:w15="http://schemas.microsoft.com/office/word/2012/wordml" xmlns:w16se="http://schemas.microsoft.com/office/word/2015/wordml/symex" xmlns:wpg="http://schemas.microsoft.com/office/word/2010/wordprocessingGroup" xmlns:wpi="http://schemas.microsoft.com/office/word/2010/wordprocessingInk" xmlns:wne="http://schemas.microsoft.com/office/word/2006/wordml" xmlns:wps="http://schemas.microsoft.com/office/word/2010/wordprocessingShape" mc:Ignorable="w14 w15 w16se wp14">
+  <w:endnote w:type="separator" w:id="-1">
+    <w:p>
+      <w:pPr>
+        <w:spacing w:after="0" w:line="240" w:lineRule="auto"/>
+      </w:pPr>
+      <w:r>
+        <w:separator/>
+      </w:r>
+    </w:p>
+  </w:endnote>
+  <w:endnote w:type="continuationSeparator" w:id="0">
+    <w:p>
+      <w:pPr>
+        <w:spacing w:after="0" w:line="240" w:lineRule="auto"/>
+      </w:pPr>
+      <w:r>
+        <w:continuationSeparator/>
+      </w:r>
+    </w:p>
+  </w:endnote>
+</w:endnotes>
+</file>
+
+<file path=word/footnotes.xml><?xml version="1.0" encoding="utf-8"?>
+<w:footnotes xmlns:wpc="http://schemas.microsoft.com/office/word/2010/wordprocessingCanvas" xmlns:cx="http://schemas.microsoft.com/office/drawing/2014/chartex" xmlns:cx1="http://schemas.microsoft.com/office/drawing/2015/9/8/chartex" xmlns:cx2="http://schemas.microsoft.com/office/drawing/2015/10/21/chartex" xmlns:cx3="http://schemas.microsoft.com/office/drawing/2016/5/9/chartex" xmlns:cx4="http://schemas.microsoft.com/office/drawing/2016/5/10/chartex" xmlns:cx5="http://schemas.microsoft.com/office/drawing/2016/5/11/chartex" xmlns:cx6="http://schemas.microsoft.com/office/drawing/2016/5/12/chartex" xmlns:cx7="http://schemas.microsoft.com/office/drawing/2016/5/13/chartex" xmlns:cx8="http://schemas.microsoft.com/office/drawing/2016/5/14/chartex" xmlns:mc="http://schemas.openxmlformats.org/markup-compatibility/2006" xmlns:aink="http://schemas.microsoft.com/office/drawing/2016/ink" xmlns:o="urn:schemas-microsoft-com:office:office" xmlns:r="http://schemas.openxmlformats.org/officeDocument/2006/relationships" xmlns:m="http://schemas.openxmlformats.org/officeDocument/2006/math" xmlns:v="urn:schemas-microsoft-com:vml" xmlns:wp14="http://schemas.microsoft.com/office/word/2010/wordprocessingDrawing" xmlns:wp="http://schemas.openxmlformats.org/drawingml/2006/wordprocessingDrawing" xmlns:w10="urn:schemas-microsoft-com:office:word" xmlns:w="http://schemas.openxmlformats.org/wordprocessingml/2006/main" xmlns:w14="http://schemas.microsoft.com/office/word/2010/wordml" xmlns:w15="http://schemas.microsoft.com/office/word/2012/wordml" xmlns:w16se="http://schemas.microsoft.com/office/word/2015/wordml/symex" xmlns:wpg="http://schemas.microsoft.com/office/word/2010/wordprocessingGroup" xmlns:wpi="http://schemas.microsoft.com/office/word/2010/wordprocessingInk" xmlns:wne="http://schemas.microsoft.com/office/word/2006/wordml" xmlns:wps="http://schemas.microsoft.com/office/word/2010/wordprocessingShape" mc:Ignorable="w14 w15 w16se wp14">
+  <w:footnote w:type="separator" w:id="-1">
+    <w:p>
+      <w:pPr>
+        <w:spacing w:after="0" w:line="240" w:lineRule="auto"/>
+      </w:pPr>
+      <w:r>
+        <w:separator/>
+      </w:r>
+    </w:p>
+  </w:footnote>
+  <w:footnote w:type="continuationSeparator" w:id="0">
+    <w:p>
+      <w:pPr>
+        <w:spacing w:after="0" w:line="240" w:lineRule="auto"/>
+      </w:pPr>
+      <w:r>
+        <w:continuationSeparator/>
+      </w:r>
+    </w:p>
+  </w:footnote>
+</w:footnotes>
 </file>
 
 <file path=word/numbering.xml><?xml version="1.0" encoding="utf-8"?>
@@ -1657,6 +2673,50 @@
       <w:shd w:val="clear" w:color="auto" w:fill="E6E6E6"/>
     </w:rPr>
   </w:style>
+  <w:style w:type="paragraph" w:styleId="Header">
+    <w:name w:val="header"/>
+    <w:basedOn w:val="Normal"/>
+    <w:link w:val="HeaderChar"/>
+    <w:uiPriority w:val="99"/>
+    <w:unhideWhenUsed/>
+    <w:rsid w:val="00F34279"/>
+    <w:pPr>
+      <w:tabs>
+        <w:tab w:val="center" w:pos="4680"/>
+        <w:tab w:val="right" w:pos="9360"/>
+      </w:tabs>
+      <w:spacing w:after="0" w:line="240" w:lineRule="auto"/>
+    </w:pPr>
+  </w:style>
+  <w:style w:type="character" w:customStyle="1" w:styleId="HeaderChar">
+    <w:name w:val="Header Char"/>
+    <w:basedOn w:val="DefaultParagraphFont"/>
+    <w:link w:val="Header"/>
+    <w:uiPriority w:val="99"/>
+    <w:rsid w:val="00F34279"/>
+  </w:style>
+  <w:style w:type="paragraph" w:styleId="Footer">
+    <w:name w:val="footer"/>
+    <w:basedOn w:val="Normal"/>
+    <w:link w:val="FooterChar"/>
+    <w:uiPriority w:val="99"/>
+    <w:unhideWhenUsed/>
+    <w:rsid w:val="00F34279"/>
+    <w:pPr>
+      <w:tabs>
+        <w:tab w:val="center" w:pos="4680"/>
+        <w:tab w:val="right" w:pos="9360"/>
+      </w:tabs>
+      <w:spacing w:after="0" w:line="240" w:lineRule="auto"/>
+    </w:pPr>
+  </w:style>
+  <w:style w:type="character" w:customStyle="1" w:styleId="FooterChar">
+    <w:name w:val="Footer Char"/>
+    <w:basedOn w:val="DefaultParagraphFont"/>
+    <w:link w:val="Footer"/>
+    <w:uiPriority w:val="99"/>
+    <w:rsid w:val="00F34279"/>
+  </w:style>
 </w:styles>
 </file>
 

</xml_diff>

<commit_message>
Updates to Project Review document
</commit_message>
<xml_diff>
--- a/Advanced.Net/Admin/WalkthroughSportspro.docx
+++ b/Advanced.Net/Admin/WalkthroughSportspro.docx
@@ -1793,18 +1793,189 @@
     </w:p>
     <w:p>
       <w:r>
-        <w:t xml:space="preserve">START </w:t>
-      </w:r>
-      <w:bookmarkStart w:id="0" w:name="_GoBack"/>
-      <w:bookmarkEnd w:id="0"/>
-      <w:r>
-        <w:t>HERE!!!!!!!</w:t>
+        <w:t>START HERE!!!!!!!</w:t>
       </w:r>
     </w:p>
     <w:p/>
     <w:p/>
     <w:p/>
+    <w:p>
+      <w:r>
+        <w:br w:type="page"/>
+      </w:r>
+    </w:p>
+    <w:p>
+      <w:pPr>
+        <w:rPr>
+          <w:u w:val="single"/>
+        </w:rPr>
+      </w:pPr>
+      <w:r>
+        <w:rPr>
+          <w:u w:val="single"/>
+        </w:rPr>
+        <w:lastRenderedPageBreak/>
+        <w:t>Incident Controller (Technician page)</w:t>
+      </w:r>
+    </w:p>
     <w:p/>
+    <w:p/>
+    <w:p>
+      <w:r>
+        <w:rPr>
+          <w:noProof/>
+        </w:rPr>
+        <w:drawing>
+          <wp:inline distT="0" distB="0" distL="0" distR="0" wp14:anchorId="0042FE61" wp14:editId="235E684A">
+            <wp:extent cx="5943600" cy="3194050"/>
+            <wp:effectExtent l="0" t="0" r="0" b="6350"/>
+            <wp:docPr id="14" name="Picture 14"/>
+            <wp:cNvGraphicFramePr>
+              <a:graphicFrameLocks xmlns:a="http://schemas.openxmlformats.org/drawingml/2006/main" noChangeAspect="1"/>
+            </wp:cNvGraphicFramePr>
+            <a:graphic xmlns:a="http://schemas.openxmlformats.org/drawingml/2006/main">
+              <a:graphicData uri="http://schemas.openxmlformats.org/drawingml/2006/picture">
+                <pic:pic xmlns:pic="http://schemas.openxmlformats.org/drawingml/2006/picture">
+                  <pic:nvPicPr>
+                    <pic:cNvPr id="1" name=""/>
+                    <pic:cNvPicPr/>
+                  </pic:nvPicPr>
+                  <pic:blipFill>
+                    <a:blip r:embed="rId36"/>
+                    <a:stretch>
+                      <a:fillRect/>
+                    </a:stretch>
+                  </pic:blipFill>
+                  <pic:spPr>
+                    <a:xfrm>
+                      <a:off x="0" y="0"/>
+                      <a:ext cx="5943600" cy="3194050"/>
+                    </a:xfrm>
+                    <a:prstGeom prst="rect">
+                      <a:avLst/>
+                    </a:prstGeom>
+                  </pic:spPr>
+                </pic:pic>
+              </a:graphicData>
+            </a:graphic>
+          </wp:inline>
+        </w:drawing>
+      </w:r>
+    </w:p>
+    <w:p>
+      <w:r>
+        <w:t xml:space="preserve">Note: As you can see, the tech is logged in to access the Customer Incident Display page. </w:t>
+      </w:r>
+    </w:p>
+    <w:p>
+      <w:r>
+        <w:t>My two issues are:</w:t>
+      </w:r>
+    </w:p>
+    <w:p>
+      <w:pPr>
+        <w:pStyle w:val="ListParagraph"/>
+        <w:numPr>
+          <w:ilvl w:val="0"/>
+          <w:numId w:val="4"/>
+        </w:numPr>
+      </w:pPr>
+      <w:r>
+        <w:t>that the Incident is not wrapping to the next page though I have done several CSS grid classes that should have made them go to the next line. (see below)</w:t>
+      </w:r>
+      <w:r>
+        <w:t xml:space="preserve"> I hope it might click in at a later time and start working.</w:t>
+      </w:r>
+    </w:p>
+    <w:p>
+      <w:pPr>
+        <w:pStyle w:val="ListParagraph"/>
+        <w:numPr>
+          <w:ilvl w:val="0"/>
+          <w:numId w:val="4"/>
+        </w:numPr>
+      </w:pPr>
+      <w:r>
+        <w:t>Also, I cannot get the Date Closed field to format the same as the Date Opened using ToShortDateString() because Date Closed is Nullable and must have a value to use that method.</w:t>
+      </w:r>
+    </w:p>
+    <w:p>
+      <w:pPr>
+        <w:pStyle w:val="ListParagraph"/>
+      </w:pPr>
+    </w:p>
+    <w:p>
+      <w:pPr>
+        <w:pStyle w:val="ListParagraph"/>
+      </w:pPr>
+      <w:r>
+        <w:rPr>
+          <w:noProof/>
+        </w:rPr>
+        <w:drawing>
+          <wp:inline distT="0" distB="0" distL="0" distR="0" wp14:anchorId="275FEB67" wp14:editId="7C0C5C30">
+            <wp:extent cx="5943600" cy="1772285"/>
+            <wp:effectExtent l="0" t="0" r="0" b="0"/>
+            <wp:docPr id="19" name="Picture 19"/>
+            <wp:cNvGraphicFramePr>
+              <a:graphicFrameLocks xmlns:a="http://schemas.openxmlformats.org/drawingml/2006/main" noChangeAspect="1"/>
+            </wp:cNvGraphicFramePr>
+            <a:graphic xmlns:a="http://schemas.openxmlformats.org/drawingml/2006/main">
+              <a:graphicData uri="http://schemas.openxmlformats.org/drawingml/2006/picture">
+                <pic:pic xmlns:pic="http://schemas.openxmlformats.org/drawingml/2006/picture">
+                  <pic:nvPicPr>
+                    <pic:cNvPr id="1" name=""/>
+                    <pic:cNvPicPr/>
+                  </pic:nvPicPr>
+                  <pic:blipFill>
+                    <a:blip r:embed="rId37"/>
+                    <a:stretch>
+                      <a:fillRect/>
+                    </a:stretch>
+                  </pic:blipFill>
+                  <pic:spPr>
+                    <a:xfrm>
+                      <a:off x="0" y="0"/>
+                      <a:ext cx="5943600" cy="1772285"/>
+                    </a:xfrm>
+                    <a:prstGeom prst="rect">
+                      <a:avLst/>
+                    </a:prstGeom>
+                  </pic:spPr>
+                </pic:pic>
+              </a:graphicData>
+            </a:graphic>
+          </wp:inline>
+        </w:drawing>
+      </w:r>
+    </w:p>
+    <w:p>
+      <w:pPr>
+        <w:pStyle w:val="ListParagraph"/>
+      </w:pPr>
+    </w:p>
+    <w:p>
+      <w:r>
+        <w:br w:type="page"/>
+      </w:r>
+    </w:p>
+    <w:p>
+      <w:pPr>
+        <w:pStyle w:val="ListParagraph"/>
+        <w:rPr>
+          <w:u w:val="single"/>
+        </w:rPr>
+      </w:pPr>
+      <w:r>
+        <w:rPr>
+          <w:u w:val="single"/>
+        </w:rPr>
+        <w:lastRenderedPageBreak/>
+        <w:t>Customer Control (Customer Role)</w:t>
+      </w:r>
+      <w:bookmarkStart w:id="0" w:name="_GoBack"/>
+      <w:bookmarkEnd w:id="0"/>
+    </w:p>
     <w:sectPr>
       <w:pgSz w:w="12240" w:h="15840"/>
       <w:pgMar w:top="1440" w:right="1440" w:bottom="1440" w:left="1440" w:header="432" w:footer="720" w:gutter="0"/>
@@ -2203,6 +2374,95 @@
       </w:rPr>
     </w:lvl>
   </w:abstractNum>
+  <w:abstractNum w:abstractNumId="3" w15:restartNumberingAfterBreak="0">
+    <w:nsid w:val="77D20F06"/>
+    <w:multiLevelType w:val="hybridMultilevel"/>
+    <w:tmpl w:val="76C03374"/>
+    <w:lvl w:ilvl="0" w:tplc="04090011">
+      <w:start w:val="1"/>
+      <w:numFmt w:val="decimal"/>
+      <w:lvlText w:val="%1)"/>
+      <w:lvlJc w:val="left"/>
+      <w:pPr>
+        <w:ind w:left="720" w:hanging="360"/>
+      </w:pPr>
+      <w:rPr>
+        <w:rFonts w:hint="default"/>
+      </w:rPr>
+    </w:lvl>
+    <w:lvl w:ilvl="1" w:tplc="04090019" w:tentative="1">
+      <w:start w:val="1"/>
+      <w:numFmt w:val="lowerLetter"/>
+      <w:lvlText w:val="%2."/>
+      <w:lvlJc w:val="left"/>
+      <w:pPr>
+        <w:ind w:left="1440" w:hanging="360"/>
+      </w:pPr>
+    </w:lvl>
+    <w:lvl w:ilvl="2" w:tplc="0409001B" w:tentative="1">
+      <w:start w:val="1"/>
+      <w:numFmt w:val="lowerRoman"/>
+      <w:lvlText w:val="%3."/>
+      <w:lvlJc w:val="right"/>
+      <w:pPr>
+        <w:ind w:left="2160" w:hanging="180"/>
+      </w:pPr>
+    </w:lvl>
+    <w:lvl w:ilvl="3" w:tplc="0409000F" w:tentative="1">
+      <w:start w:val="1"/>
+      <w:numFmt w:val="decimal"/>
+      <w:lvlText w:val="%4."/>
+      <w:lvlJc w:val="left"/>
+      <w:pPr>
+        <w:ind w:left="2880" w:hanging="360"/>
+      </w:pPr>
+    </w:lvl>
+    <w:lvl w:ilvl="4" w:tplc="04090019" w:tentative="1">
+      <w:start w:val="1"/>
+      <w:numFmt w:val="lowerLetter"/>
+      <w:lvlText w:val="%5."/>
+      <w:lvlJc w:val="left"/>
+      <w:pPr>
+        <w:ind w:left="3600" w:hanging="360"/>
+      </w:pPr>
+    </w:lvl>
+    <w:lvl w:ilvl="5" w:tplc="0409001B" w:tentative="1">
+      <w:start w:val="1"/>
+      <w:numFmt w:val="lowerRoman"/>
+      <w:lvlText w:val="%6."/>
+      <w:lvlJc w:val="right"/>
+      <w:pPr>
+        <w:ind w:left="4320" w:hanging="180"/>
+      </w:pPr>
+    </w:lvl>
+    <w:lvl w:ilvl="6" w:tplc="0409000F" w:tentative="1">
+      <w:start w:val="1"/>
+      <w:numFmt w:val="decimal"/>
+      <w:lvlText w:val="%7."/>
+      <w:lvlJc w:val="left"/>
+      <w:pPr>
+        <w:ind w:left="5040" w:hanging="360"/>
+      </w:pPr>
+    </w:lvl>
+    <w:lvl w:ilvl="7" w:tplc="04090019" w:tentative="1">
+      <w:start w:val="1"/>
+      <w:numFmt w:val="lowerLetter"/>
+      <w:lvlText w:val="%8."/>
+      <w:lvlJc w:val="left"/>
+      <w:pPr>
+        <w:ind w:left="5760" w:hanging="360"/>
+      </w:pPr>
+    </w:lvl>
+    <w:lvl w:ilvl="8" w:tplc="0409001B" w:tentative="1">
+      <w:start w:val="1"/>
+      <w:numFmt w:val="lowerRoman"/>
+      <w:lvlText w:val="%9."/>
+      <w:lvlJc w:val="right"/>
+      <w:pPr>
+        <w:ind w:left="6480" w:hanging="180"/>
+      </w:pPr>
+    </w:lvl>
+  </w:abstractNum>
   <w:num w:numId="1">
     <w:abstractNumId w:val="0"/>
   </w:num>
@@ -2211,6 +2471,9 @@
   </w:num>
   <w:num w:numId="3">
     <w:abstractNumId w:val="2"/>
+  </w:num>
+  <w:num w:numId="4">
+    <w:abstractNumId w:val="3"/>
   </w:num>
 </w:numbering>
 </file>

</xml_diff>

<commit_message>
Continue to work on Customer Controller output
</commit_message>
<xml_diff>
--- a/Advanced.Net/Admin/WalkthroughSportspro.docx
+++ b/Advanced.Net/Admin/WalkthroughSportspro.docx
@@ -1834,10 +1834,7 @@
         <w:t>page)</w:t>
       </w:r>
     </w:p>
-    <w:p>
-      <w:bookmarkStart w:id="0" w:name="_GoBack"/>
-      <w:bookmarkEnd w:id="0"/>
-    </w:p>
+    <w:p/>
     <w:p/>
     <w:p>
       <w:r>
@@ -1990,8 +1987,24 @@
           <w:u w:val="single"/>
         </w:rPr>
         <w:lastRenderedPageBreak/>
-        <w:t>Customer Control (Customer Role)</w:t>
-      </w:r>
+        <w:t>Survey Page</w:t>
+      </w:r>
+      <w:r>
+        <w:rPr>
+          <w:u w:val="single"/>
+        </w:rPr>
+        <w:t xml:space="preserve"> (Customer Role)</w:t>
+      </w:r>
+    </w:p>
+    <w:p>
+      <w:pPr>
+        <w:pStyle w:val="ListParagraph"/>
+        <w:rPr>
+          <w:u w:val="single"/>
+        </w:rPr>
+      </w:pPr>
+      <w:bookmarkStart w:id="0" w:name="_GoBack"/>
+      <w:bookmarkEnd w:id="0"/>
     </w:p>
     <w:sectPr>
       <w:pgSz w:w="12240" w:h="15840"/>

</xml_diff>

<commit_message>
Edits of walkthrough to include GitHub reference
</commit_message>
<xml_diff>
--- a/Advanced.Net/Admin/WalkthroughSportspro.docx
+++ b/Advanced.Net/Admin/WalkthroughSportspro.docx
@@ -2,6 +2,50 @@
 <file path=word/document.xml><?xml version="1.0" encoding="utf-8"?>
 <w:document xmlns:wpc="http://schemas.microsoft.com/office/word/2010/wordprocessingCanvas" xmlns:cx="http://schemas.microsoft.com/office/drawing/2014/chartex" xmlns:cx1="http://schemas.microsoft.com/office/drawing/2015/9/8/chartex" xmlns:cx2="http://schemas.microsoft.com/office/drawing/2015/10/21/chartex" xmlns:cx3="http://schemas.microsoft.com/office/drawing/2016/5/9/chartex" xmlns:cx4="http://schemas.microsoft.com/office/drawing/2016/5/10/chartex" xmlns:cx5="http://schemas.microsoft.com/office/drawing/2016/5/11/chartex" xmlns:cx6="http://schemas.microsoft.com/office/drawing/2016/5/12/chartex" xmlns:cx7="http://schemas.microsoft.com/office/drawing/2016/5/13/chartex" xmlns:cx8="http://schemas.microsoft.com/office/drawing/2016/5/14/chartex" xmlns:mc="http://schemas.openxmlformats.org/markup-compatibility/2006" xmlns:aink="http://schemas.microsoft.com/office/drawing/2016/ink" xmlns:o="urn:schemas-microsoft-com:office:office" xmlns:r="http://schemas.openxmlformats.org/officeDocument/2006/relationships" xmlns:m="http://schemas.openxmlformats.org/officeDocument/2006/math" xmlns:v="urn:schemas-microsoft-com:vml" xmlns:wp14="http://schemas.microsoft.com/office/word/2010/wordprocessingDrawing" xmlns:wp="http://schemas.openxmlformats.org/drawingml/2006/wordprocessingDrawing" xmlns:w10="urn:schemas-microsoft-com:office:word" xmlns:w="http://schemas.openxmlformats.org/wordprocessingml/2006/main" xmlns:w14="http://schemas.microsoft.com/office/word/2010/wordml" xmlns:w15="http://schemas.microsoft.com/office/word/2012/wordml" xmlns:w16se="http://schemas.microsoft.com/office/word/2015/wordml/symex" xmlns:wpg="http://schemas.microsoft.com/office/word/2010/wordprocessingGroup" xmlns:wpi="http://schemas.microsoft.com/office/word/2010/wordprocessingInk" xmlns:wne="http://schemas.microsoft.com/office/word/2006/wordml" xmlns:wps="http://schemas.microsoft.com/office/word/2010/wordprocessingShape" mc:Ignorable="w14 w15 w16se wp14">
   <w:body>
+    <w:p>
+      <w:r>
+        <w:t>I am going to continue to work on this and improve on what I am doing, but between the internship with Knox County and the Hadoop course and the Tutoring job, I have run out of time for now. I appreciate the opportunity to get to continue trying to get farther with this project and trying to get more code working. Thank you,Donna</w:t>
+      </w:r>
+    </w:p>
+    <w:p>
+      <w:r>
+        <w:t xml:space="preserve">GitHub Site: </w:t>
+      </w:r>
+      <w:hyperlink r:id="rId7" w:history="1">
+        <w:r>
+          <w:rPr>
+            <w:rStyle w:val="Hyperlink"/>
+          </w:rPr>
+          <w:t>https://github.com/dmwalk17/Practice/tree/master/Advanced.Net</w:t>
+        </w:r>
+      </w:hyperlink>
+    </w:p>
+    <w:p>
+      <w:r>
+        <w:t>This document is in the Admin folder.</w:t>
+      </w:r>
+      <w:bookmarkStart w:id="0" w:name="_GoBack"/>
+      <w:bookmarkEnd w:id="0"/>
+    </w:p>
+    <w:p>
+      <w:r>
+        <w:br w:type="page"/>
+      </w:r>
+    </w:p>
+    <w:p>
+      <w:pPr>
+        <w:rPr>
+          <w:u w:val="single"/>
+        </w:rPr>
+      </w:pPr>
+      <w:r>
+        <w:rPr>
+          <w:u w:val="single"/>
+        </w:rPr>
+        <w:lastRenderedPageBreak/>
+        <w:t>Donna Walker ASP.NeT MVC Project</w:t>
+      </w:r>
+    </w:p>
     <w:p>
       <w:pPr>
         <w:rPr>
@@ -25,155 +69,6 @@
             <wp:extent cx="6832594" cy="3665220"/>
             <wp:effectExtent l="0" t="0" r="6985" b="0"/>
             <wp:docPr id="1" name="Picture 1"/>
-            <wp:cNvGraphicFramePr>
-              <a:graphicFrameLocks xmlns:a="http://schemas.openxmlformats.org/drawingml/2006/main" noChangeAspect="1"/>
-            </wp:cNvGraphicFramePr>
-            <a:graphic xmlns:a="http://schemas.openxmlformats.org/drawingml/2006/main">
-              <a:graphicData uri="http://schemas.openxmlformats.org/drawingml/2006/picture">
-                <pic:pic xmlns:pic="http://schemas.openxmlformats.org/drawingml/2006/picture">
-                  <pic:nvPicPr>
-                    <pic:cNvPr id="1" name=""/>
-                    <pic:cNvPicPr/>
-                  </pic:nvPicPr>
-                  <pic:blipFill>
-                    <a:blip r:embed="rId7"/>
-                    <a:stretch>
-                      <a:fillRect/>
-                    </a:stretch>
-                  </pic:blipFill>
-                  <pic:spPr>
-                    <a:xfrm>
-                      <a:off x="0" y="0"/>
-                      <a:ext cx="6856969" cy="3678296"/>
-                    </a:xfrm>
-                    <a:prstGeom prst="rect">
-                      <a:avLst/>
-                    </a:prstGeom>
-                  </pic:spPr>
-                </pic:pic>
-              </a:graphicData>
-            </a:graphic>
-          </wp:inline>
-        </w:drawing>
-      </w:r>
-    </w:p>
-    <w:p>
-      <w:r>
-        <w:t>Notes:</w:t>
-      </w:r>
-    </w:p>
-    <w:p>
-      <w:pPr>
-        <w:pStyle w:val="ListParagraph"/>
-        <w:numPr>
-          <w:ilvl w:val="0"/>
-          <w:numId w:val="1"/>
-        </w:numPr>
-      </w:pPr>
-      <w:r>
-        <w:t>Uses logo &amp; “Masterpage” specifications (</w:t>
-      </w:r>
-      <w:r>
-        <w:t>SportsPro\Views\Shared\_Layout.cshtml</w:t>
-      </w:r>
-      <w:r>
-        <w:t>)</w:t>
-      </w:r>
-    </w:p>
-    <w:p>
-      <w:pPr>
-        <w:pStyle w:val="ListParagraph"/>
-        <w:numPr>
-          <w:ilvl w:val="0"/>
-          <w:numId w:val="1"/>
-        </w:numPr>
-      </w:pPr>
-      <w:r>
-        <w:t>U</w:t>
-      </w:r>
-      <w:r>
-        <w:t>ses</w:t>
-      </w:r>
-      <w:r>
-        <w:t xml:space="preserve"> </w:t>
-      </w:r>
-      <w:r>
-        <w:t>ipsorum</w:t>
-      </w:r>
-      <w:r>
-        <w:t xml:space="preserve"> text </w:t>
-      </w:r>
-    </w:p>
-    <w:p>
-      <w:pPr>
-        <w:pStyle w:val="ListParagraph"/>
-        <w:numPr>
-          <w:ilvl w:val="0"/>
-          <w:numId w:val="1"/>
-        </w:numPr>
-      </w:pPr>
-      <w:r>
-        <w:t>Do</w:t>
-      </w:r>
-      <w:r>
-        <w:t>es</w:t>
-      </w:r>
-      <w:r>
-        <w:t xml:space="preserve"> not have any menus offered that ar</w:t>
-      </w:r>
-      <w:r>
-        <w:t>e limited to role assignment/login.</w:t>
-      </w:r>
-    </w:p>
-    <w:p>
-      <w:pPr>
-        <w:pStyle w:val="ListParagraph"/>
-        <w:numPr>
-          <w:ilvl w:val="0"/>
-          <w:numId w:val="1"/>
-        </w:numPr>
-      </w:pPr>
-      <w:r>
-        <w:t>Bottom shows that link is set up to mail to appropriate email address</w:t>
-      </w:r>
-    </w:p>
-    <w:p>
-      <w:pPr>
-        <w:rPr>
-          <w:u w:val="single"/>
-        </w:rPr>
-      </w:pPr>
-      <w:r>
-        <w:rPr>
-          <w:u w:val="single"/>
-        </w:rPr>
-        <w:br w:type="page"/>
-      </w:r>
-    </w:p>
-    <w:p>
-      <w:pPr>
-        <w:rPr>
-          <w:u w:val="single"/>
-        </w:rPr>
-      </w:pPr>
-      <w:r>
-        <w:rPr>
-          <w:u w:val="single"/>
-        </w:rPr>
-        <w:lastRenderedPageBreak/>
-        <w:t>Contact Us Page: Without Login</w:t>
-      </w:r>
-    </w:p>
-    <w:p>
-      <w:r>
-        <w:rPr>
-          <w:noProof/>
-        </w:rPr>
-        <w:drawing>
-          <wp:inline distT="0" distB="0" distL="0" distR="0" wp14:anchorId="6E08EEAB" wp14:editId="685A8EC6">
-            <wp:extent cx="5943600" cy="3262630"/>
-            <wp:effectExtent l="0" t="0" r="0" b="0"/>
-            <wp:docPr id="2" name="Picture 2"/>
             <wp:cNvGraphicFramePr>
               <a:graphicFrameLocks xmlns:a="http://schemas.openxmlformats.org/drawingml/2006/main" noChangeAspect="1"/>
             </wp:cNvGraphicFramePr>
@@ -193,7 +88,7 @@
                   <pic:spPr>
                     <a:xfrm>
                       <a:off x="0" y="0"/>
-                      <a:ext cx="5943600" cy="3262630"/>
+                      <a:ext cx="6856969" cy="3678296"/>
                     </a:xfrm>
                     <a:prstGeom prst="rect">
                       <a:avLst/>
@@ -208,6 +103,94 @@
     </w:p>
     <w:p>
       <w:r>
+        <w:t>Notes:</w:t>
+      </w:r>
+    </w:p>
+    <w:p>
+      <w:pPr>
+        <w:pStyle w:val="ListParagraph"/>
+        <w:numPr>
+          <w:ilvl w:val="0"/>
+          <w:numId w:val="1"/>
+        </w:numPr>
+      </w:pPr>
+      <w:r>
+        <w:t>Uses logo &amp; “Masterpage” specifications (</w:t>
+      </w:r>
+      <w:r>
+        <w:t>SportsPro\Views\Shared\_Layout.cshtml</w:t>
+      </w:r>
+      <w:r>
+        <w:t>)</w:t>
+      </w:r>
+    </w:p>
+    <w:p>
+      <w:pPr>
+        <w:pStyle w:val="ListParagraph"/>
+        <w:numPr>
+          <w:ilvl w:val="0"/>
+          <w:numId w:val="1"/>
+        </w:numPr>
+      </w:pPr>
+      <w:r>
+        <w:t>U</w:t>
+      </w:r>
+      <w:r>
+        <w:t>ses</w:t>
+      </w:r>
+      <w:r>
+        <w:t xml:space="preserve"> </w:t>
+      </w:r>
+      <w:r>
+        <w:t>ipsorum</w:t>
+      </w:r>
+      <w:r>
+        <w:t xml:space="preserve"> text </w:t>
+      </w:r>
+    </w:p>
+    <w:p>
+      <w:pPr>
+        <w:pStyle w:val="ListParagraph"/>
+        <w:numPr>
+          <w:ilvl w:val="0"/>
+          <w:numId w:val="1"/>
+        </w:numPr>
+      </w:pPr>
+      <w:r>
+        <w:t>Do</w:t>
+      </w:r>
+      <w:r>
+        <w:t>es</w:t>
+      </w:r>
+      <w:r>
+        <w:t xml:space="preserve"> not have any menus offered that ar</w:t>
+      </w:r>
+      <w:r>
+        <w:t>e limited to role assignment/login.</w:t>
+      </w:r>
+    </w:p>
+    <w:p>
+      <w:pPr>
+        <w:pStyle w:val="ListParagraph"/>
+        <w:numPr>
+          <w:ilvl w:val="0"/>
+          <w:numId w:val="1"/>
+        </w:numPr>
+      </w:pPr>
+      <w:r>
+        <w:t>Bottom shows that link is set up to mail to appropriate email address</w:t>
+      </w:r>
+    </w:p>
+    <w:p>
+      <w:pPr>
+        <w:rPr>
+          <w:u w:val="single"/>
+        </w:rPr>
+      </w:pPr>
+      <w:r>
+        <w:rPr>
+          <w:u w:val="single"/>
+        </w:rPr>
         <w:br w:type="page"/>
       </w:r>
     </w:p>
@@ -222,24 +205,19 @@
           <w:u w:val="single"/>
         </w:rPr>
         <w:lastRenderedPageBreak/>
-        <w:t>Register Page</w:t>
-      </w:r>
-    </w:p>
-    <w:p>
-      <w:pPr>
-        <w:rPr>
-          <w:u w:val="single"/>
-        </w:rPr>
-      </w:pPr>
+        <w:t>Contact Us Page: Without Login</w:t>
+      </w:r>
+    </w:p>
+    <w:p>
       <w:r>
         <w:rPr>
           <w:noProof/>
         </w:rPr>
         <w:drawing>
-          <wp:inline distT="0" distB="0" distL="0" distR="0" wp14:anchorId="07A42BF7" wp14:editId="5E2AFA5C">
-            <wp:extent cx="5943600" cy="3350260"/>
-            <wp:effectExtent l="0" t="0" r="0" b="2540"/>
-            <wp:docPr id="3" name="Picture 3"/>
+          <wp:inline distT="0" distB="0" distL="0" distR="0" wp14:anchorId="6E08EEAB" wp14:editId="685A8EC6">
+            <wp:extent cx="5943600" cy="3262630"/>
+            <wp:effectExtent l="0" t="0" r="0" b="0"/>
+            <wp:docPr id="2" name="Picture 2"/>
             <wp:cNvGraphicFramePr>
               <a:graphicFrameLocks xmlns:a="http://schemas.openxmlformats.org/drawingml/2006/main" noChangeAspect="1"/>
             </wp:cNvGraphicFramePr>
@@ -259,6 +237,72 @@
                   <pic:spPr>
                     <a:xfrm>
                       <a:off x="0" y="0"/>
+                      <a:ext cx="5943600" cy="3262630"/>
+                    </a:xfrm>
+                    <a:prstGeom prst="rect">
+                      <a:avLst/>
+                    </a:prstGeom>
+                  </pic:spPr>
+                </pic:pic>
+              </a:graphicData>
+            </a:graphic>
+          </wp:inline>
+        </w:drawing>
+      </w:r>
+    </w:p>
+    <w:p>
+      <w:r>
+        <w:br w:type="page"/>
+      </w:r>
+    </w:p>
+    <w:p>
+      <w:pPr>
+        <w:rPr>
+          <w:u w:val="single"/>
+        </w:rPr>
+      </w:pPr>
+      <w:r>
+        <w:rPr>
+          <w:u w:val="single"/>
+        </w:rPr>
+        <w:lastRenderedPageBreak/>
+        <w:t>Register Page</w:t>
+      </w:r>
+    </w:p>
+    <w:p>
+      <w:pPr>
+        <w:rPr>
+          <w:u w:val="single"/>
+        </w:rPr>
+      </w:pPr>
+      <w:r>
+        <w:rPr>
+          <w:noProof/>
+        </w:rPr>
+        <w:drawing>
+          <wp:inline distT="0" distB="0" distL="0" distR="0" wp14:anchorId="07A42BF7" wp14:editId="5E2AFA5C">
+            <wp:extent cx="5943600" cy="3350260"/>
+            <wp:effectExtent l="0" t="0" r="0" b="2540"/>
+            <wp:docPr id="3" name="Picture 3"/>
+            <wp:cNvGraphicFramePr>
+              <a:graphicFrameLocks xmlns:a="http://schemas.openxmlformats.org/drawingml/2006/main" noChangeAspect="1"/>
+            </wp:cNvGraphicFramePr>
+            <a:graphic xmlns:a="http://schemas.openxmlformats.org/drawingml/2006/main">
+              <a:graphicData uri="http://schemas.openxmlformats.org/drawingml/2006/picture">
+                <pic:pic xmlns:pic="http://schemas.openxmlformats.org/drawingml/2006/picture">
+                  <pic:nvPicPr>
+                    <pic:cNvPr id="1" name=""/>
+                    <pic:cNvPicPr/>
+                  </pic:nvPicPr>
+                  <pic:blipFill>
+                    <a:blip r:embed="rId10"/>
+                    <a:stretch>
+                      <a:fillRect/>
+                    </a:stretch>
+                  </pic:blipFill>
+                  <pic:spPr>
+                    <a:xfrm>
+                      <a:off x="0" y="0"/>
                       <a:ext cx="5943600" cy="3350260"/>
                     </a:xfrm>
                     <a:prstGeom prst="rect">
@@ -346,7 +390,7 @@
       <w:r>
         <w:t xml:space="preserve"> </w:t>
       </w:r>
-      <w:hyperlink r:id="rId10" w:history="1">
+      <w:hyperlink r:id="rId11" w:history="1">
         <w:r>
           <w:rPr>
             <w:rStyle w:val="Hyperlink"/>
@@ -376,7 +420,7 @@
       <w:r>
         <w:t xml:space="preserve"> </w:t>
       </w:r>
-      <w:hyperlink r:id="rId11" w:history="1">
+      <w:hyperlink r:id="rId12" w:history="1">
         <w:r>
           <w:rPr>
             <w:rStyle w:val="Hyperlink"/>
@@ -408,7 +452,7 @@
       <w:r>
         <w:t xml:space="preserve">Customer:  </w:t>
       </w:r>
-      <w:hyperlink r:id="rId12" w:history="1">
+      <w:hyperlink r:id="rId13" w:history="1">
         <w:r>
           <w:rPr>
             <w:rStyle w:val="Hyperlink"/>
@@ -463,77 +507,6 @@
             <wp:extent cx="5943600" cy="2956560"/>
             <wp:effectExtent l="0" t="0" r="0" b="0"/>
             <wp:docPr id="4" name="Picture 4"/>
-            <wp:cNvGraphicFramePr>
-              <a:graphicFrameLocks xmlns:a="http://schemas.openxmlformats.org/drawingml/2006/main" noChangeAspect="1"/>
-            </wp:cNvGraphicFramePr>
-            <a:graphic xmlns:a="http://schemas.openxmlformats.org/drawingml/2006/main">
-              <a:graphicData uri="http://schemas.openxmlformats.org/drawingml/2006/picture">
-                <pic:pic xmlns:pic="http://schemas.openxmlformats.org/drawingml/2006/picture">
-                  <pic:nvPicPr>
-                    <pic:cNvPr id="1" name=""/>
-                    <pic:cNvPicPr/>
-                  </pic:nvPicPr>
-                  <pic:blipFill>
-                    <a:blip r:embed="rId13"/>
-                    <a:stretch>
-                      <a:fillRect/>
-                    </a:stretch>
-                  </pic:blipFill>
-                  <pic:spPr>
-                    <a:xfrm>
-                      <a:off x="0" y="0"/>
-                      <a:ext cx="5943600" cy="2956560"/>
-                    </a:xfrm>
-                    <a:prstGeom prst="rect">
-                      <a:avLst/>
-                    </a:prstGeom>
-                  </pic:spPr>
-                </pic:pic>
-              </a:graphicData>
-            </a:graphic>
-          </wp:inline>
-        </w:drawing>
-      </w:r>
-    </w:p>
-    <w:p>
-      <w:pPr>
-        <w:pStyle w:val="ListParagraph"/>
-        <w:numPr>
-          <w:ilvl w:val="0"/>
-          <w:numId w:val="1"/>
-        </w:numPr>
-      </w:pPr>
-      <w:r>
-        <w:t>Note that login does not take email (the default setting) but UserName instead</w:t>
-      </w:r>
-    </w:p>
-    <w:p>
-      <w:pPr>
-        <w:pStyle w:val="ListParagraph"/>
-        <w:numPr>
-          <w:ilvl w:val="0"/>
-          <w:numId w:val="1"/>
-        </w:numPr>
-      </w:pPr>
-      <w:r>
-        <w:t>While not very fond of the extra writing on the right side of the page about the page not having any external authorization configured, the login does work and the next three pages are the index page as it is shown with login by the three different roles with only their pertinent additional menu item accessible: (Customer menu for Customer logged in, etc)</w:t>
-      </w:r>
-    </w:p>
-    <w:p>
-      <w:pPr>
-        <w:rPr>
-          <w:u w:val="single"/>
-        </w:rPr>
-      </w:pPr>
-      <w:r>
-        <w:rPr>
-          <w:noProof/>
-        </w:rPr>
-        <w:drawing>
-          <wp:inline distT="0" distB="0" distL="0" distR="0" wp14:anchorId="1010A139" wp14:editId="4CFC3326">
-            <wp:extent cx="5943600" cy="3399155"/>
-            <wp:effectExtent l="0" t="0" r="0" b="0"/>
-            <wp:docPr id="10" name="Picture 10"/>
             <wp:cNvGraphicFramePr>
               <a:graphicFrameLocks xmlns:a="http://schemas.openxmlformats.org/drawingml/2006/main" noChangeAspect="1"/>
             </wp:cNvGraphicFramePr>
@@ -553,7 +526,7 @@
                   <pic:spPr>
                     <a:xfrm>
                       <a:off x="0" y="0"/>
-                      <a:ext cx="5943600" cy="3399155"/>
+                      <a:ext cx="5943600" cy="2956560"/>
                     </a:xfrm>
                     <a:prstGeom prst="rect">
                       <a:avLst/>
@@ -567,28 +540,27 @@
       </w:r>
     </w:p>
     <w:p>
-      <w:r>
-        <w:t>Also shows the submenu items I chose to implement for each type of user and that I chose one for each.</w:t>
-      </w:r>
-    </w:p>
-    <w:p>
-      <w:pPr>
-        <w:rPr>
-          <w:u w:val="single"/>
-        </w:rPr>
-      </w:pPr>
-    </w:p>
-    <w:p>
-      <w:pPr>
-        <w:rPr>
-          <w:u w:val="single"/>
-        </w:rPr>
-      </w:pPr>
-      <w:r>
-        <w:rPr>
-          <w:u w:val="single"/>
-        </w:rPr>
-        <w:t>Index: Admin Login</w:t>
+      <w:pPr>
+        <w:pStyle w:val="ListParagraph"/>
+        <w:numPr>
+          <w:ilvl w:val="0"/>
+          <w:numId w:val="1"/>
+        </w:numPr>
+      </w:pPr>
+      <w:r>
+        <w:t>Note that login does not take email (the default setting) but UserName instead</w:t>
+      </w:r>
+    </w:p>
+    <w:p>
+      <w:pPr>
+        <w:pStyle w:val="ListParagraph"/>
+        <w:numPr>
+          <w:ilvl w:val="0"/>
+          <w:numId w:val="1"/>
+        </w:numPr>
+      </w:pPr>
+      <w:r>
+        <w:t>While not very fond of the extra writing on the right side of the page about the page not having any external authorization configured, the login does work and the next three pages are the index page as it is shown with login by the three different roles with only their pertinent additional menu item accessible: (Customer menu for Customer logged in, etc)</w:t>
       </w:r>
     </w:p>
     <w:p>
@@ -602,10 +574,10 @@
           <w:noProof/>
         </w:rPr>
         <w:drawing>
-          <wp:inline distT="0" distB="0" distL="0" distR="0" wp14:anchorId="3C83FA66" wp14:editId="5820635C">
-            <wp:extent cx="5943600" cy="3188335"/>
+          <wp:inline distT="0" distB="0" distL="0" distR="0" wp14:anchorId="1010A139" wp14:editId="4CFC3326">
+            <wp:extent cx="5943600" cy="3399155"/>
             <wp:effectExtent l="0" t="0" r="0" b="0"/>
-            <wp:docPr id="6" name="Picture 6"/>
+            <wp:docPr id="10" name="Picture 10"/>
             <wp:cNvGraphicFramePr>
               <a:graphicFrameLocks xmlns:a="http://schemas.openxmlformats.org/drawingml/2006/main" noChangeAspect="1"/>
             </wp:cNvGraphicFramePr>
@@ -625,7 +597,7 @@
                   <pic:spPr>
                     <a:xfrm>
                       <a:off x="0" y="0"/>
-                      <a:ext cx="5943600" cy="3188335"/>
+                      <a:ext cx="5943600" cy="3399155"/>
                     </a:xfrm>
                     <a:prstGeom prst="rect">
                       <a:avLst/>
@@ -640,27 +612,27 @@
     </w:p>
     <w:p>
       <w:r>
-        <w:t>Note: Shows username, not password on the greeting next to Log off and Administration menu</w:t>
-      </w:r>
-    </w:p>
-    <w:p>
-      <w:pPr>
-        <w:rPr>
-          <w:u w:val="single"/>
-        </w:rPr>
-      </w:pPr>
-    </w:p>
-    <w:p>
-      <w:pPr>
-        <w:rPr>
-          <w:u w:val="single"/>
-        </w:rPr>
-      </w:pPr>
-      <w:r>
-        <w:rPr>
-          <w:u w:val="single"/>
-        </w:rPr>
-        <w:t>Index: Tech Login</w:t>
+        <w:t>Also shows the submenu items I chose to implement for each type of user and that I chose one for each.</w:t>
+      </w:r>
+    </w:p>
+    <w:p>
+      <w:pPr>
+        <w:rPr>
+          <w:u w:val="single"/>
+        </w:rPr>
+      </w:pPr>
+    </w:p>
+    <w:p>
+      <w:pPr>
+        <w:rPr>
+          <w:u w:val="single"/>
+        </w:rPr>
+      </w:pPr>
+      <w:r>
+        <w:rPr>
+          <w:u w:val="single"/>
+        </w:rPr>
+        <w:t>Index: Admin Login</w:t>
       </w:r>
     </w:p>
     <w:p>
@@ -674,10 +646,10 @@
           <w:noProof/>
         </w:rPr>
         <w:drawing>
-          <wp:inline distT="0" distB="0" distL="0" distR="0" wp14:anchorId="7BAADA72" wp14:editId="0E980F04">
+          <wp:inline distT="0" distB="0" distL="0" distR="0" wp14:anchorId="3C83FA66" wp14:editId="5820635C">
             <wp:extent cx="5943600" cy="3188335"/>
             <wp:effectExtent l="0" t="0" r="0" b="0"/>
-            <wp:docPr id="7" name="Picture 7"/>
+            <wp:docPr id="6" name="Picture 6"/>
             <wp:cNvGraphicFramePr>
               <a:graphicFrameLocks xmlns:a="http://schemas.openxmlformats.org/drawingml/2006/main" noChangeAspect="1"/>
             </wp:cNvGraphicFramePr>
@@ -711,36 +683,45 @@
       </w:r>
     </w:p>
     <w:p>
-      <w:pPr>
-        <w:rPr>
-          <w:u w:val="single"/>
-        </w:rPr>
-      </w:pPr>
-    </w:p>
-    <w:p>
-      <w:pPr>
-        <w:rPr>
-          <w:u w:val="single"/>
-        </w:rPr>
-      </w:pPr>
-      <w:r>
-        <w:rPr>
-          <w:u w:val="single"/>
-        </w:rPr>
-        <w:lastRenderedPageBreak/>
-        <w:t>Index: Customer Login</w:t>
-      </w:r>
-    </w:p>
-    <w:p>
+      <w:r>
+        <w:t>Note: Shows username, not password on the greeting next to Log off and Administration menu</w:t>
+      </w:r>
+    </w:p>
+    <w:p>
+      <w:pPr>
+        <w:rPr>
+          <w:u w:val="single"/>
+        </w:rPr>
+      </w:pPr>
+    </w:p>
+    <w:p>
+      <w:pPr>
+        <w:rPr>
+          <w:u w:val="single"/>
+        </w:rPr>
+      </w:pPr>
+      <w:r>
+        <w:rPr>
+          <w:u w:val="single"/>
+        </w:rPr>
+        <w:t>Index: Tech Login</w:t>
+      </w:r>
+    </w:p>
+    <w:p>
+      <w:pPr>
+        <w:rPr>
+          <w:u w:val="single"/>
+        </w:rPr>
+      </w:pPr>
       <w:r>
         <w:rPr>
           <w:noProof/>
         </w:rPr>
         <w:drawing>
-          <wp:inline distT="0" distB="0" distL="0" distR="0" wp14:anchorId="1B17A204" wp14:editId="59107224">
+          <wp:inline distT="0" distB="0" distL="0" distR="0" wp14:anchorId="7BAADA72" wp14:editId="0E980F04">
             <wp:extent cx="5943600" cy="3188335"/>
             <wp:effectExtent l="0" t="0" r="0" b="0"/>
-            <wp:docPr id="9" name="Picture 9"/>
+            <wp:docPr id="7" name="Picture 7"/>
             <wp:cNvGraphicFramePr>
               <a:graphicFrameLocks xmlns:a="http://schemas.openxmlformats.org/drawingml/2006/main" noChangeAspect="1"/>
             </wp:cNvGraphicFramePr>
@@ -773,36 +754,37 @@
         </w:drawing>
       </w:r>
     </w:p>
-    <w:p/>
-    <w:p/>
-    <w:p>
-      <w:pPr>
-        <w:rPr>
-          <w:u w:val="single"/>
-        </w:rPr>
-      </w:pPr>
-      <w:r>
-        <w:rPr>
-          <w:u w:val="single"/>
-        </w:rPr>
-        <w:t>Login: Error Handling</w:t>
-      </w:r>
-    </w:p>
-    <w:p>
-      <w:pPr>
-        <w:rPr>
-          <w:u w:val="single"/>
-        </w:rPr>
-      </w:pPr>
+    <w:p>
+      <w:pPr>
+        <w:rPr>
+          <w:u w:val="single"/>
+        </w:rPr>
+      </w:pPr>
+    </w:p>
+    <w:p>
+      <w:pPr>
+        <w:rPr>
+          <w:u w:val="single"/>
+        </w:rPr>
+      </w:pPr>
+      <w:r>
+        <w:rPr>
+          <w:u w:val="single"/>
+        </w:rPr>
+        <w:lastRenderedPageBreak/>
+        <w:t>Index: Customer Login</w:t>
+      </w:r>
+    </w:p>
+    <w:p>
       <w:r>
         <w:rPr>
           <w:noProof/>
         </w:rPr>
         <w:drawing>
-          <wp:inline distT="0" distB="0" distL="0" distR="0" wp14:anchorId="04047C18" wp14:editId="47950FAF">
+          <wp:inline distT="0" distB="0" distL="0" distR="0" wp14:anchorId="1B17A204" wp14:editId="59107224">
             <wp:extent cx="5943600" cy="3188335"/>
             <wp:effectExtent l="0" t="0" r="0" b="0"/>
-            <wp:docPr id="8" name="Picture 8"/>
+            <wp:docPr id="9" name="Picture 9"/>
             <wp:cNvGraphicFramePr>
               <a:graphicFrameLocks xmlns:a="http://schemas.openxmlformats.org/drawingml/2006/main" noChangeAspect="1"/>
             </wp:cNvGraphicFramePr>
@@ -835,49 +817,19 @@
         </w:drawing>
       </w:r>
     </w:p>
-    <w:p>
-      <w:pPr>
-        <w:rPr>
-          <w:u w:val="single"/>
-        </w:rPr>
-      </w:pPr>
-      <w:r>
-        <w:rPr>
-          <w:u w:val="single"/>
-        </w:rPr>
-        <w:br w:type="page"/>
-      </w:r>
-    </w:p>
-    <w:p>
-      <w:pPr>
-        <w:rPr>
-          <w:u w:val="single"/>
-        </w:rPr>
-      </w:pPr>
-      <w:r>
-        <w:rPr>
-          <w:u w:val="single"/>
-        </w:rPr>
-        <w:lastRenderedPageBreak/>
-        <w:t>ROLES:</w:t>
-      </w:r>
-      <w:r>
-        <w:rPr>
-          <w:u w:val="single"/>
-        </w:rPr>
-        <w:t xml:space="preserve"> (1 </w:t>
-      </w:r>
-      <w:r>
-        <w:rPr>
-          <w:u w:val="single"/>
-        </w:rPr>
-        <w:t>Index</w:t>
-      </w:r>
-      <w:r>
-        <w:rPr>
-          <w:u w:val="single"/>
-        </w:rPr>
-        <w:t>)</w:t>
+    <w:p/>
+    <w:p/>
+    <w:p>
+      <w:pPr>
+        <w:rPr>
+          <w:u w:val="single"/>
+        </w:rPr>
+      </w:pPr>
+      <w:r>
+        <w:rPr>
+          <w:u w:val="single"/>
+        </w:rPr>
+        <w:t>Login: Error Handling</w:t>
       </w:r>
     </w:p>
     <w:p>
@@ -891,10 +843,10 @@
           <w:noProof/>
         </w:rPr>
         <w:drawing>
-          <wp:inline distT="0" distB="0" distL="0" distR="0" wp14:anchorId="587836F6" wp14:editId="008F94F0">
-            <wp:extent cx="5943600" cy="2741295"/>
-            <wp:effectExtent l="0" t="0" r="0" b="1905"/>
-            <wp:docPr id="13" name="Picture 13"/>
+          <wp:inline distT="0" distB="0" distL="0" distR="0" wp14:anchorId="04047C18" wp14:editId="47950FAF">
+            <wp:extent cx="5943600" cy="3188335"/>
+            <wp:effectExtent l="0" t="0" r="0" b="0"/>
+            <wp:docPr id="8" name="Picture 8"/>
             <wp:cNvGraphicFramePr>
               <a:graphicFrameLocks xmlns:a="http://schemas.openxmlformats.org/drawingml/2006/main" noChangeAspect="1"/>
             </wp:cNvGraphicFramePr>
@@ -914,7 +866,7 @@
                   <pic:spPr>
                     <a:xfrm>
                       <a:off x="0" y="0"/>
-                      <a:ext cx="5943600" cy="2741295"/>
+                      <a:ext cx="5943600" cy="3188335"/>
                     </a:xfrm>
                     <a:prstGeom prst="rect">
                       <a:avLst/>
@@ -928,21 +880,48 @@
       </w:r>
     </w:p>
     <w:p>
-      <w:r>
-        <w:t>Note: The above screen shows the three roles that exist. (Previously created)</w:t>
-      </w:r>
-    </w:p>
-    <w:p>
-      <w:pPr>
-        <w:rPr>
-          <w:u w:val="single"/>
-        </w:rPr>
-      </w:pPr>
-      <w:r>
-        <w:rPr>
-          <w:u w:val="single"/>
-        </w:rPr>
-        <w:t>2(Create)</w:t>
+      <w:pPr>
+        <w:rPr>
+          <w:u w:val="single"/>
+        </w:rPr>
+      </w:pPr>
+      <w:r>
+        <w:rPr>
+          <w:u w:val="single"/>
+        </w:rPr>
+        <w:br w:type="page"/>
+      </w:r>
+    </w:p>
+    <w:p>
+      <w:pPr>
+        <w:rPr>
+          <w:u w:val="single"/>
+        </w:rPr>
+      </w:pPr>
+      <w:r>
+        <w:rPr>
+          <w:u w:val="single"/>
+        </w:rPr>
+        <w:lastRenderedPageBreak/>
+        <w:t>ROLES:</w:t>
+      </w:r>
+      <w:r>
+        <w:rPr>
+          <w:u w:val="single"/>
+        </w:rPr>
+        <w:t xml:space="preserve"> (1 </w:t>
+      </w:r>
+      <w:r>
+        <w:rPr>
+          <w:u w:val="single"/>
+        </w:rPr>
+        <w:t>Index</w:t>
+      </w:r>
+      <w:r>
+        <w:rPr>
+          <w:u w:val="single"/>
+        </w:rPr>
+        <w:t>)</w:t>
       </w:r>
     </w:p>
     <w:p>
@@ -956,10 +935,10 @@
           <w:noProof/>
         </w:rPr>
         <w:drawing>
-          <wp:inline distT="0" distB="0" distL="0" distR="0" wp14:anchorId="00344F23" wp14:editId="46DFBA93">
-            <wp:extent cx="5943600" cy="3034030"/>
-            <wp:effectExtent l="0" t="0" r="0" b="0"/>
-            <wp:docPr id="5" name="Picture 5"/>
+          <wp:inline distT="0" distB="0" distL="0" distR="0" wp14:anchorId="587836F6" wp14:editId="008F94F0">
+            <wp:extent cx="5943600" cy="2741295"/>
+            <wp:effectExtent l="0" t="0" r="0" b="1905"/>
+            <wp:docPr id="13" name="Picture 13"/>
             <wp:cNvGraphicFramePr>
               <a:graphicFrameLocks xmlns:a="http://schemas.openxmlformats.org/drawingml/2006/main" noChangeAspect="1"/>
             </wp:cNvGraphicFramePr>
@@ -979,7 +958,7 @@
                   <pic:spPr>
                     <a:xfrm>
                       <a:off x="0" y="0"/>
-                      <a:ext cx="5943600" cy="3034030"/>
+                      <a:ext cx="5943600" cy="2741295"/>
                     </a:xfrm>
                     <a:prstGeom prst="rect">
                       <a:avLst/>
@@ -994,20 +973,37 @@
     </w:p>
     <w:p>
       <w:r>
-        <w:t>Note: As you can see from the browser reference, the user must log in to have access to the Roles controller. The pictures below show that the user must be an Admin to access the roles assignment screens and that the Admin account successfully signed into the account.</w:t>
-      </w:r>
-    </w:p>
-    <w:p>
+        <w:t>Note: The above screen shows the three roles that exist. (Previously created)</w:t>
+      </w:r>
+    </w:p>
+    <w:p>
+      <w:pPr>
+        <w:rPr>
+          <w:u w:val="single"/>
+        </w:rPr>
+      </w:pPr>
+      <w:r>
+        <w:rPr>
+          <w:u w:val="single"/>
+        </w:rPr>
+        <w:t>2(Create)</w:t>
+      </w:r>
+    </w:p>
+    <w:p>
+      <w:pPr>
+        <w:rPr>
+          <w:u w:val="single"/>
+        </w:rPr>
+      </w:pPr>
       <w:r>
         <w:rPr>
           <w:noProof/>
         </w:rPr>
-        <w:lastRenderedPageBreak/>
         <w:drawing>
-          <wp:inline distT="0" distB="0" distL="0" distR="0" wp14:anchorId="47336C1E" wp14:editId="6E26B650">
-            <wp:extent cx="5377932" cy="1379220"/>
+          <wp:inline distT="0" distB="0" distL="0" distR="0" wp14:anchorId="00344F23" wp14:editId="46DFBA93">
+            <wp:extent cx="5943600" cy="3034030"/>
             <wp:effectExtent l="0" t="0" r="0" b="0"/>
-            <wp:docPr id="12" name="Picture 12"/>
+            <wp:docPr id="5" name="Picture 5"/>
             <wp:cNvGraphicFramePr>
               <a:graphicFrameLocks xmlns:a="http://schemas.openxmlformats.org/drawingml/2006/main" noChangeAspect="1"/>
             </wp:cNvGraphicFramePr>
@@ -1027,7 +1023,7 @@
                   <pic:spPr>
                     <a:xfrm>
                       <a:off x="0" y="0"/>
-                      <a:ext cx="5381709" cy="1380189"/>
+                      <a:ext cx="5943600" cy="3034030"/>
                     </a:xfrm>
                     <a:prstGeom prst="rect">
                       <a:avLst/>
@@ -1042,14 +1038,20 @@
     </w:p>
     <w:p>
       <w:r>
+        <w:t>Note: As you can see from the browser reference, the user must log in to have access to the Roles controller. The pictures below show that the user must be an Admin to access the roles assignment screens and that the Admin account successfully signed into the account.</w:t>
+      </w:r>
+    </w:p>
+    <w:p>
+      <w:r>
         <w:rPr>
           <w:noProof/>
         </w:rPr>
+        <w:lastRenderedPageBreak/>
         <w:drawing>
-          <wp:inline distT="0" distB="0" distL="0" distR="0" wp14:anchorId="459DEBA5" wp14:editId="183D88E2">
-            <wp:extent cx="5943600" cy="2446020"/>
+          <wp:inline distT="0" distB="0" distL="0" distR="0" wp14:anchorId="47336C1E" wp14:editId="6E26B650">
+            <wp:extent cx="5377932" cy="1379220"/>
             <wp:effectExtent l="0" t="0" r="0" b="0"/>
-            <wp:docPr id="11" name="Picture 11"/>
+            <wp:docPr id="12" name="Picture 12"/>
             <wp:cNvGraphicFramePr>
               <a:graphicFrameLocks xmlns:a="http://schemas.openxmlformats.org/drawingml/2006/main" noChangeAspect="1"/>
             </wp:cNvGraphicFramePr>
@@ -1069,7 +1071,7 @@
                   <pic:spPr>
                     <a:xfrm>
                       <a:off x="0" y="0"/>
-                      <a:ext cx="5943600" cy="2446020"/>
+                      <a:ext cx="5381709" cy="1380189"/>
                     </a:xfrm>
                     <a:prstGeom prst="rect">
                       <a:avLst/>
@@ -1084,30 +1086,14 @@
     </w:p>
     <w:p>
       <w:r>
-        <w:t>Note: The fact I have a Customer, Administrator and Technician Role that are assigned to users demonstrates the functionality of this function of the program. Feel free to sign in as an admin and assign another role, but know that there will be no menus showing other than Index (via SportsPro logo in nav bar, and Contact Us page will be accessible to other roles).</w:t>
-      </w:r>
-      <w:r>
-        <w:t xml:space="preserve"> [Shown in code on page 4 above]</w:t>
-      </w:r>
-    </w:p>
-    <w:p>
-      <w:r>
-        <w:t>Roles: 3</w:t>
-      </w:r>
-      <w:r>
-        <w:t xml:space="preserve"> Edit</w:t>
-      </w:r>
-    </w:p>
-    <w:p>
-      <w:r>
         <w:rPr>
           <w:noProof/>
         </w:rPr>
         <w:drawing>
-          <wp:inline distT="0" distB="0" distL="0" distR="0" wp14:anchorId="40879258" wp14:editId="0A801F92">
-            <wp:extent cx="5943600" cy="2722880"/>
-            <wp:effectExtent l="0" t="0" r="0" b="1270"/>
-            <wp:docPr id="15" name="Picture 15"/>
+          <wp:inline distT="0" distB="0" distL="0" distR="0" wp14:anchorId="459DEBA5" wp14:editId="183D88E2">
+            <wp:extent cx="5943600" cy="2446020"/>
+            <wp:effectExtent l="0" t="0" r="0" b="0"/>
+            <wp:docPr id="11" name="Picture 11"/>
             <wp:cNvGraphicFramePr>
               <a:graphicFrameLocks xmlns:a="http://schemas.openxmlformats.org/drawingml/2006/main" noChangeAspect="1"/>
             </wp:cNvGraphicFramePr>
@@ -1127,7 +1113,7 @@
                   <pic:spPr>
                     <a:xfrm>
                       <a:off x="0" y="0"/>
-                      <a:ext cx="5943600" cy="2722880"/>
+                      <a:ext cx="5943600" cy="2446020"/>
                     </a:xfrm>
                     <a:prstGeom prst="rect">
                       <a:avLst/>
@@ -1142,18 +1128,18 @@
     </w:p>
     <w:p>
       <w:r>
-        <w:t>Allows users to change roles names.</w:t>
-      </w:r>
-    </w:p>
-    <w:p>
-      <w:r>
-        <w:lastRenderedPageBreak/>
-        <w:t>Roles: Manage Roles</w:t>
-      </w:r>
-    </w:p>
-    <w:p>
-      <w:r>
-        <w:t>Shows current roles for MyNewAdmin:</w:t>
+        <w:t>Note: The fact I have a Customer, Administrator and Technician Role that are assigned to users demonstrates the functionality of this function of the program. Feel free to sign in as an admin and assign another role, but know that there will be no menus showing other than Index (via SportsPro logo in nav bar, and Contact Us page will be accessible to other roles).</w:t>
+      </w:r>
+      <w:r>
+        <w:t xml:space="preserve"> [Shown in code on page 4 above]</w:t>
+      </w:r>
+    </w:p>
+    <w:p>
+      <w:r>
+        <w:t>Roles: 3</w:t>
+      </w:r>
+      <w:r>
+        <w:t xml:space="preserve"> Edit</w:t>
       </w:r>
     </w:p>
     <w:p>
@@ -1162,10 +1148,10 @@
           <w:noProof/>
         </w:rPr>
         <w:drawing>
-          <wp:inline distT="0" distB="0" distL="0" distR="0" wp14:anchorId="385C9D9B" wp14:editId="6C7907CB">
-            <wp:extent cx="5943600" cy="2242820"/>
-            <wp:effectExtent l="0" t="0" r="0" b="5080"/>
-            <wp:docPr id="17" name="Picture 17"/>
+          <wp:inline distT="0" distB="0" distL="0" distR="0" wp14:anchorId="40879258" wp14:editId="0A801F92">
+            <wp:extent cx="5943600" cy="2722880"/>
+            <wp:effectExtent l="0" t="0" r="0" b="1270"/>
+            <wp:docPr id="15" name="Picture 15"/>
             <wp:cNvGraphicFramePr>
               <a:graphicFrameLocks xmlns:a="http://schemas.openxmlformats.org/drawingml/2006/main" noChangeAspect="1"/>
             </wp:cNvGraphicFramePr>
@@ -1185,7 +1171,7 @@
                   <pic:spPr>
                     <a:xfrm>
                       <a:off x="0" y="0"/>
-                      <a:ext cx="5943600" cy="2242820"/>
+                      <a:ext cx="5943600" cy="2722880"/>
                     </a:xfrm>
                     <a:prstGeom prst="rect">
                       <a:avLst/>
@@ -1200,7 +1186,18 @@
     </w:p>
     <w:p>
       <w:r>
-        <w:t>Shows Adding a New Role for MyNewAdmin:</w:t>
+        <w:t>Allows users to change roles names.</w:t>
+      </w:r>
+    </w:p>
+    <w:p>
+      <w:r>
+        <w:lastRenderedPageBreak/>
+        <w:t>Roles: Manage Roles</w:t>
+      </w:r>
+    </w:p>
+    <w:p>
+      <w:r>
+        <w:t>Shows current roles for MyNewAdmin:</w:t>
       </w:r>
     </w:p>
     <w:p>
@@ -1209,10 +1206,10 @@
           <w:noProof/>
         </w:rPr>
         <w:drawing>
-          <wp:inline distT="0" distB="0" distL="0" distR="0" wp14:anchorId="69C213A6" wp14:editId="2CF9D146">
-            <wp:extent cx="5943600" cy="2977515"/>
-            <wp:effectExtent l="0" t="0" r="0" b="0"/>
-            <wp:docPr id="16" name="Picture 16"/>
+          <wp:inline distT="0" distB="0" distL="0" distR="0" wp14:anchorId="385C9D9B" wp14:editId="6C7907CB">
+            <wp:extent cx="5943600" cy="2242820"/>
+            <wp:effectExtent l="0" t="0" r="0" b="5080"/>
+            <wp:docPr id="17" name="Picture 17"/>
             <wp:cNvGraphicFramePr>
               <a:graphicFrameLocks xmlns:a="http://schemas.openxmlformats.org/drawingml/2006/main" noChangeAspect="1"/>
             </wp:cNvGraphicFramePr>
@@ -1232,7 +1229,7 @@
                   <pic:spPr>
                     <a:xfrm>
                       <a:off x="0" y="0"/>
-                      <a:ext cx="5943600" cy="2977515"/>
+                      <a:ext cx="5943600" cy="2242820"/>
                     </a:xfrm>
                     <a:prstGeom prst="rect">
                       <a:avLst/>
@@ -1247,18 +1244,7 @@
     </w:p>
     <w:p>
       <w:r>
-        <w:t>Note: Shows adding an additional role to MyNewAdmin</w:t>
-      </w:r>
-    </w:p>
-    <w:p>
-      <w:r>
-        <w:br w:type="page"/>
-      </w:r>
-    </w:p>
-    <w:p>
-      <w:r>
-        <w:lastRenderedPageBreak/>
-        <w:t>Updated Roles after using Add Role:</w:t>
+        <w:t>Shows Adding a New Role for MyNewAdmin:</w:t>
       </w:r>
     </w:p>
     <w:p>
@@ -1267,10 +1253,10 @@
           <w:noProof/>
         </w:rPr>
         <w:drawing>
-          <wp:inline distT="0" distB="0" distL="0" distR="0" wp14:anchorId="78D67AC4" wp14:editId="4430C78E">
-            <wp:extent cx="5166360" cy="2571037"/>
-            <wp:effectExtent l="0" t="0" r="0" b="1270"/>
-            <wp:docPr id="18" name="Picture 18"/>
+          <wp:inline distT="0" distB="0" distL="0" distR="0" wp14:anchorId="69C213A6" wp14:editId="2CF9D146">
+            <wp:extent cx="5943600" cy="2977515"/>
+            <wp:effectExtent l="0" t="0" r="0" b="0"/>
+            <wp:docPr id="16" name="Picture 16"/>
             <wp:cNvGraphicFramePr>
               <a:graphicFrameLocks xmlns:a="http://schemas.openxmlformats.org/drawingml/2006/main" noChangeAspect="1"/>
             </wp:cNvGraphicFramePr>
@@ -1290,7 +1276,7 @@
                   <pic:spPr>
                     <a:xfrm>
                       <a:off x="0" y="0"/>
-                      <a:ext cx="5179091" cy="2577372"/>
+                      <a:ext cx="5943600" cy="2977515"/>
                     </a:xfrm>
                     <a:prstGeom prst="rect">
                       <a:avLst/>
@@ -1303,10 +1289,20 @@
         </w:drawing>
       </w:r>
     </w:p>
-    <w:p/>
-    <w:p>
-      <w:r>
-        <w:t>Delete Role:</w:t>
+    <w:p>
+      <w:r>
+        <w:t>Note: Shows adding an additional role to MyNewAdmin</w:t>
+      </w:r>
+    </w:p>
+    <w:p>
+      <w:r>
+        <w:br w:type="page"/>
+      </w:r>
+    </w:p>
+    <w:p>
+      <w:r>
+        <w:lastRenderedPageBreak/>
+        <w:t>Updated Roles after using Add Role:</w:t>
       </w:r>
     </w:p>
     <w:p>
@@ -1315,10 +1311,10 @@
           <w:noProof/>
         </w:rPr>
         <w:drawing>
-          <wp:inline distT="0" distB="0" distL="0" distR="0" wp14:anchorId="23C248BE" wp14:editId="79B1D04A">
-            <wp:extent cx="5943600" cy="871855"/>
-            <wp:effectExtent l="0" t="0" r="0" b="4445"/>
-            <wp:docPr id="21" name="Picture 21"/>
+          <wp:inline distT="0" distB="0" distL="0" distR="0" wp14:anchorId="78D67AC4" wp14:editId="4430C78E">
+            <wp:extent cx="5166360" cy="2571037"/>
+            <wp:effectExtent l="0" t="0" r="0" b="1270"/>
+            <wp:docPr id="18" name="Picture 18"/>
             <wp:cNvGraphicFramePr>
               <a:graphicFrameLocks xmlns:a="http://schemas.openxmlformats.org/drawingml/2006/main" noChangeAspect="1"/>
             </wp:cNvGraphicFramePr>
@@ -1338,7 +1334,7 @@
                   <pic:spPr>
                     <a:xfrm>
                       <a:off x="0" y="0"/>
-                      <a:ext cx="5943600" cy="871855"/>
+                      <a:ext cx="5179091" cy="2577372"/>
                     </a:xfrm>
                     <a:prstGeom prst="rect">
                       <a:avLst/>
@@ -1351,9 +1347,10 @@
         </w:drawing>
       </w:r>
     </w:p>
-    <w:p>
-      <w:r>
-        <w:t>Outcome of delete: (No longer customer, only Administrator again)</w:t>
+    <w:p/>
+    <w:p>
+      <w:r>
+        <w:t>Delete Role:</w:t>
       </w:r>
     </w:p>
     <w:p>
@@ -1362,10 +1359,10 @@
           <w:noProof/>
         </w:rPr>
         <w:drawing>
-          <wp:inline distT="0" distB="0" distL="0" distR="0" wp14:anchorId="2B7A163A" wp14:editId="13C8AB32">
-            <wp:extent cx="5943600" cy="3195320"/>
-            <wp:effectExtent l="0" t="0" r="0" b="5080"/>
-            <wp:docPr id="20" name="Picture 20"/>
+          <wp:inline distT="0" distB="0" distL="0" distR="0" wp14:anchorId="23C248BE" wp14:editId="79B1D04A">
+            <wp:extent cx="5943600" cy="871855"/>
+            <wp:effectExtent l="0" t="0" r="0" b="4445"/>
+            <wp:docPr id="21" name="Picture 21"/>
             <wp:cNvGraphicFramePr>
               <a:graphicFrameLocks xmlns:a="http://schemas.openxmlformats.org/drawingml/2006/main" noChangeAspect="1"/>
             </wp:cNvGraphicFramePr>
@@ -1385,7 +1382,7 @@
                   <pic:spPr>
                     <a:xfrm>
                       <a:off x="0" y="0"/>
-                      <a:ext cx="5943600" cy="3195320"/>
+                      <a:ext cx="5943600" cy="871855"/>
                     </a:xfrm>
                     <a:prstGeom prst="rect">
                       <a:avLst/>
@@ -1397,25 +1394,10 @@
           </wp:inline>
         </w:drawing>
       </w:r>
-      <w:r>
-        <w:br w:type="page"/>
-      </w:r>
-    </w:p>
-    <w:p>
-      <w:r>
-        <w:rPr>
-          <w:u w:val="single"/>
-        </w:rPr>
-        <w:lastRenderedPageBreak/>
-        <w:t>Controller Access Limited to Role</w:t>
-      </w:r>
-      <w:r>
-        <w:t>:</w:t>
-      </w:r>
-    </w:p>
-    <w:p>
-      <w:r>
-        <w:t>Administration Controller:</w:t>
+    </w:p>
+    <w:p>
+      <w:r>
+        <w:t>Outcome of delete: (No longer customer, only Administrator again)</w:t>
       </w:r>
     </w:p>
     <w:p>
@@ -1424,10 +1406,10 @@
           <w:noProof/>
         </w:rPr>
         <w:drawing>
-          <wp:inline distT="0" distB="0" distL="0" distR="0" wp14:anchorId="7482C04E" wp14:editId="334CE757">
-            <wp:extent cx="5943600" cy="799465"/>
-            <wp:effectExtent l="0" t="0" r="0" b="635"/>
-            <wp:docPr id="22" name="Picture 22"/>
+          <wp:inline distT="0" distB="0" distL="0" distR="0" wp14:anchorId="2B7A163A" wp14:editId="13C8AB32">
+            <wp:extent cx="5943600" cy="3195320"/>
+            <wp:effectExtent l="0" t="0" r="0" b="5080"/>
+            <wp:docPr id="20" name="Picture 20"/>
             <wp:cNvGraphicFramePr>
               <a:graphicFrameLocks xmlns:a="http://schemas.openxmlformats.org/drawingml/2006/main" noChangeAspect="1"/>
             </wp:cNvGraphicFramePr>
@@ -1447,7 +1429,7 @@
                   <pic:spPr>
                     <a:xfrm>
                       <a:off x="0" y="0"/>
-                      <a:ext cx="5943600" cy="799465"/>
+                      <a:ext cx="5943600" cy="3195320"/>
                     </a:xfrm>
                     <a:prstGeom prst="rect">
                       <a:avLst/>
@@ -1459,10 +1441,25 @@
           </wp:inline>
         </w:drawing>
       </w:r>
-    </w:p>
-    <w:p>
-      <w:r>
-        <w:t>Customer Controller:</w:t>
+      <w:r>
+        <w:br w:type="page"/>
+      </w:r>
+    </w:p>
+    <w:p>
+      <w:r>
+        <w:rPr>
+          <w:u w:val="single"/>
+        </w:rPr>
+        <w:lastRenderedPageBreak/>
+        <w:t>Controller Access Limited to Role</w:t>
+      </w:r>
+      <w:r>
+        <w:t>:</w:t>
+      </w:r>
+    </w:p>
+    <w:p>
+      <w:r>
+        <w:t>Administration Controller:</w:t>
       </w:r>
     </w:p>
     <w:p>
@@ -1471,10 +1468,10 @@
           <w:noProof/>
         </w:rPr>
         <w:drawing>
-          <wp:inline distT="0" distB="0" distL="0" distR="0" wp14:anchorId="5739F01D" wp14:editId="03FFE34C">
-            <wp:extent cx="5943600" cy="598170"/>
-            <wp:effectExtent l="0" t="0" r="0" b="0"/>
-            <wp:docPr id="23" name="Picture 23"/>
+          <wp:inline distT="0" distB="0" distL="0" distR="0" wp14:anchorId="7482C04E" wp14:editId="334CE757">
+            <wp:extent cx="5943600" cy="799465"/>
+            <wp:effectExtent l="0" t="0" r="0" b="635"/>
+            <wp:docPr id="22" name="Picture 22"/>
             <wp:cNvGraphicFramePr>
               <a:graphicFrameLocks xmlns:a="http://schemas.openxmlformats.org/drawingml/2006/main" noChangeAspect="1"/>
             </wp:cNvGraphicFramePr>
@@ -1494,7 +1491,7 @@
                   <pic:spPr>
                     <a:xfrm>
                       <a:off x="0" y="0"/>
-                      <a:ext cx="5943600" cy="598170"/>
+                      <a:ext cx="5943600" cy="799465"/>
                     </a:xfrm>
                     <a:prstGeom prst="rect">
                       <a:avLst/>
@@ -1507,10 +1504,9 @@
         </w:drawing>
       </w:r>
     </w:p>
-    <w:p/>
-    <w:p>
-      <w:r>
-        <w:t>Incident Controller for Technician:</w:t>
+    <w:p>
+      <w:r>
+        <w:t>Customer Controller:</w:t>
       </w:r>
     </w:p>
     <w:p>
@@ -1519,10 +1515,10 @@
           <w:noProof/>
         </w:rPr>
         <w:drawing>
-          <wp:inline distT="0" distB="0" distL="0" distR="0" wp14:anchorId="6EEFD418" wp14:editId="0B10896E">
-            <wp:extent cx="5943600" cy="639445"/>
-            <wp:effectExtent l="0" t="0" r="0" b="8255"/>
-            <wp:docPr id="24" name="Picture 24"/>
+          <wp:inline distT="0" distB="0" distL="0" distR="0" wp14:anchorId="5739F01D" wp14:editId="03FFE34C">
+            <wp:extent cx="5943600" cy="598170"/>
+            <wp:effectExtent l="0" t="0" r="0" b="0"/>
+            <wp:docPr id="23" name="Picture 23"/>
             <wp:cNvGraphicFramePr>
               <a:graphicFrameLocks xmlns:a="http://schemas.openxmlformats.org/drawingml/2006/main" noChangeAspect="1"/>
             </wp:cNvGraphicFramePr>
@@ -1542,7 +1538,7 @@
                   <pic:spPr>
                     <a:xfrm>
                       <a:off x="0" y="0"/>
-                      <a:ext cx="5943600" cy="639445"/>
+                      <a:ext cx="5943600" cy="598170"/>
                     </a:xfrm>
                     <a:prstGeom prst="rect">
                       <a:avLst/>
@@ -1555,14 +1551,10 @@
         </w:drawing>
       </w:r>
     </w:p>
-    <w:p>
-      <w:r>
-        <w:t>Note: This is done to keep users from accessing limited-access controllers by entering FriendlyUrls in the browser and avoiding login.</w:t>
-      </w:r>
-    </w:p>
-    <w:p>
-      <w:r>
-        <w:t>Proof of Concept:</w:t>
+    <w:p/>
+    <w:p>
+      <w:r>
+        <w:t>Incident Controller for Technician:</w:t>
       </w:r>
     </w:p>
     <w:p>
@@ -1571,10 +1563,10 @@
           <w:noProof/>
         </w:rPr>
         <w:drawing>
-          <wp:inline distT="0" distB="0" distL="0" distR="0" wp14:anchorId="2493B598" wp14:editId="4B79ABB3">
-            <wp:extent cx="5943600" cy="2955290"/>
-            <wp:effectExtent l="0" t="0" r="0" b="0"/>
-            <wp:docPr id="25" name="Picture 25"/>
+          <wp:inline distT="0" distB="0" distL="0" distR="0" wp14:anchorId="6EEFD418" wp14:editId="0B10896E">
+            <wp:extent cx="5943600" cy="639445"/>
+            <wp:effectExtent l="0" t="0" r="0" b="8255"/>
+            <wp:docPr id="24" name="Picture 24"/>
             <wp:cNvGraphicFramePr>
               <a:graphicFrameLocks xmlns:a="http://schemas.openxmlformats.org/drawingml/2006/main" noChangeAspect="1"/>
             </wp:cNvGraphicFramePr>
@@ -1594,7 +1586,7 @@
                   <pic:spPr>
                     <a:xfrm>
                       <a:off x="0" y="0"/>
-                      <a:ext cx="5943600" cy="2955290"/>
+                      <a:ext cx="5943600" cy="639445"/>
                     </a:xfrm>
                     <a:prstGeom prst="rect">
                       <a:avLst/>
@@ -1609,13 +1601,12 @@
     </w:p>
     <w:p>
       <w:r>
-        <w:t>Note: In the above screen, you can see the logged in user MyNewAdmin (see hello message) tried to enter Incidents/Index into the browser, but was re-routed to the log in screen since they did not have access to the Technician controller. MyNewAdmin is only an Administrator.</w:t>
-      </w:r>
-    </w:p>
-    <w:p>
-      <w:r>
-        <w:lastRenderedPageBreak/>
-        <w:t>When MyNewAdmin logs out. The Administrator is sent back to the Index page:</w:t>
+        <w:t>Note: This is done to keep users from accessing limited-access controllers by entering FriendlyUrls in the browser and avoiding login.</w:t>
+      </w:r>
+    </w:p>
+    <w:p>
+      <w:r>
+        <w:t>Proof of Concept:</w:t>
       </w:r>
     </w:p>
     <w:p>
@@ -1624,10 +1615,10 @@
           <w:noProof/>
         </w:rPr>
         <w:drawing>
-          <wp:inline distT="0" distB="0" distL="0" distR="0" wp14:anchorId="69C0E4CF" wp14:editId="332DD63F">
-            <wp:extent cx="5943600" cy="3102610"/>
-            <wp:effectExtent l="0" t="0" r="0" b="2540"/>
-            <wp:docPr id="26" name="Picture 26"/>
+          <wp:inline distT="0" distB="0" distL="0" distR="0" wp14:anchorId="2493B598" wp14:editId="4B79ABB3">
+            <wp:extent cx="5943600" cy="2955290"/>
+            <wp:effectExtent l="0" t="0" r="0" b="0"/>
+            <wp:docPr id="25" name="Picture 25"/>
             <wp:cNvGraphicFramePr>
               <a:graphicFrameLocks xmlns:a="http://schemas.openxmlformats.org/drawingml/2006/main" noChangeAspect="1"/>
             </wp:cNvGraphicFramePr>
@@ -1647,7 +1638,7 @@
                   <pic:spPr>
                     <a:xfrm>
                       <a:off x="0" y="0"/>
-                      <a:ext cx="5943600" cy="3102610"/>
+                      <a:ext cx="5943600" cy="2955290"/>
                     </a:xfrm>
                     <a:prstGeom prst="rect">
                       <a:avLst/>
@@ -1660,24 +1651,15 @@
         </w:drawing>
       </w:r>
     </w:p>
-    <w:p/>
-    <w:p>
-      <w:r>
-        <w:br w:type="page"/>
+    <w:p>
+      <w:r>
+        <w:t>Note: In the above screen, you can see the logged in user MyNewAdmin (see hello message) tried to enter Incidents/Index into the browser, but was re-routed to the log in screen since they did not have access to the Technician controller. MyNewAdmin is only an Administrator.</w:t>
       </w:r>
     </w:p>
     <w:p>
       <w:r>
         <w:lastRenderedPageBreak/>
-        <w:t>Display Customers</w:t>
-      </w:r>
-      <w:r>
-        <w:t>: (Admin Role Page)</w:t>
-      </w:r>
-    </w:p>
-    <w:p>
-      <w:r>
-        <w:t>This is the Administrator page that I attempted. When the Admin selects Display Customers, they see this screen showing the first name alphabetically with the correct address for this customer:</w:t>
+        <w:t>When MyNewAdmin logs out. The Administrator is sent back to the Index page:</w:t>
       </w:r>
     </w:p>
     <w:p>
@@ -1686,10 +1668,10 @@
           <w:noProof/>
         </w:rPr>
         <w:drawing>
-          <wp:inline distT="0" distB="0" distL="0" distR="0" wp14:anchorId="20A19EE6" wp14:editId="65FA1B2F">
-            <wp:extent cx="5943600" cy="3188335"/>
-            <wp:effectExtent l="0" t="0" r="0" b="0"/>
-            <wp:docPr id="27" name="Picture 27"/>
+          <wp:inline distT="0" distB="0" distL="0" distR="0" wp14:anchorId="69C0E4CF" wp14:editId="332DD63F">
+            <wp:extent cx="5943600" cy="3102610"/>
+            <wp:effectExtent l="0" t="0" r="0" b="2540"/>
+            <wp:docPr id="26" name="Picture 26"/>
             <wp:cNvGraphicFramePr>
               <a:graphicFrameLocks xmlns:a="http://schemas.openxmlformats.org/drawingml/2006/main" noChangeAspect="1"/>
             </wp:cNvGraphicFramePr>
@@ -1709,7 +1691,7 @@
                   <pic:spPr>
                     <a:xfrm>
                       <a:off x="0" y="0"/>
-                      <a:ext cx="5943600" cy="3188335"/>
+                      <a:ext cx="5943600" cy="3102610"/>
                     </a:xfrm>
                     <a:prstGeom prst="rect">
                       <a:avLst/>
@@ -1721,25 +1703,25 @@
           </wp:inline>
         </w:drawing>
       </w:r>
-      <w:r>
-        <w:t>Postback of Display Customer:</w:t>
-      </w:r>
-    </w:p>
-    <w:p>
-      <w:r>
-        <w:t>The user can select a different customer and the page does</w:t>
-      </w:r>
-      <w:r>
-        <w:t xml:space="preserve"> automatically</w:t>
-      </w:r>
-      <w:r>
-        <w:t xml:space="preserve"> update to the correct contact information for the </w:t>
-      </w:r>
-      <w:r>
-        <w:t xml:space="preserve">new </w:t>
-      </w:r>
-      <w:r>
-        <w:t>selected customer:</w:t>
+    </w:p>
+    <w:p/>
+    <w:p>
+      <w:r>
+        <w:br w:type="page"/>
+      </w:r>
+    </w:p>
+    <w:p>
+      <w:r>
+        <w:lastRenderedPageBreak/>
+        <w:t>Display Customers</w:t>
+      </w:r>
+      <w:r>
+        <w:t>: (Admin Role Page)</w:t>
+      </w:r>
+    </w:p>
+    <w:p>
+      <w:r>
+        <w:t>This is the Administrator page that I attempted. When the Admin selects Display Customers, they see this screen showing the first name alphabetically with the correct address for this customer:</w:t>
       </w:r>
     </w:p>
     <w:p>
@@ -1748,10 +1730,10 @@
           <w:noProof/>
         </w:rPr>
         <w:drawing>
-          <wp:inline distT="0" distB="0" distL="0" distR="0" wp14:anchorId="04615900" wp14:editId="69163E85">
+          <wp:inline distT="0" distB="0" distL="0" distR="0" wp14:anchorId="20A19EE6" wp14:editId="65FA1B2F">
             <wp:extent cx="5943600" cy="3188335"/>
             <wp:effectExtent l="0" t="0" r="0" b="0"/>
-            <wp:docPr id="28" name="Picture 28"/>
+            <wp:docPr id="27" name="Picture 27"/>
             <wp:cNvGraphicFramePr>
               <a:graphicFrameLocks xmlns:a="http://schemas.openxmlformats.org/drawingml/2006/main" noChangeAspect="1"/>
             </wp:cNvGraphicFramePr>
@@ -1783,69 +1765,37 @@
           </wp:inline>
         </w:drawing>
       </w:r>
-    </w:p>
-    <w:p>
-      <w:r>
-        <w:lastRenderedPageBreak/>
-        <w:t>****Getting null list of customer that is causing exception CustomerList from the viewmodel. Need to work on how to do this using viewmodel to do Admin contact list.</w:t>
-      </w:r>
-    </w:p>
-    <w:p>
-      <w:r>
-        <w:t>May need to take pic and start over from scratch on how to do this to get it to function.</w:t>
-      </w:r>
-    </w:p>
-    <w:p>
-      <w:r>
-        <w:t>START HERE!!!!!!!</w:t>
-      </w:r>
-    </w:p>
-    <w:p/>
-    <w:p/>
-    <w:p/>
-    <w:p>
-      <w:r>
-        <w:br w:type="page"/>
-      </w:r>
-    </w:p>
-    <w:p>
-      <w:pPr>
-        <w:rPr>
-          <w:u w:val="single"/>
-        </w:rPr>
-      </w:pPr>
-      <w:r>
-        <w:rPr>
-          <w:u w:val="single"/>
-        </w:rPr>
-        <w:lastRenderedPageBreak/>
-        <w:t xml:space="preserve">Incident Controller (Technician </w:t>
-      </w:r>
-      <w:r>
-        <w:rPr>
-          <w:u w:val="single"/>
-        </w:rPr>
-        <w:t xml:space="preserve">Role </w:t>
-      </w:r>
-      <w:r>
-        <w:rPr>
-          <w:u w:val="single"/>
-        </w:rPr>
-        <w:t>page)</w:t>
-      </w:r>
-    </w:p>
-    <w:p/>
-    <w:p/>
+      <w:r>
+        <w:t>Postback of Display Customer:</w:t>
+      </w:r>
+    </w:p>
+    <w:p>
+      <w:r>
+        <w:t>The user can select a different customer and the page does</w:t>
+      </w:r>
+      <w:r>
+        <w:t xml:space="preserve"> automatically</w:t>
+      </w:r>
+      <w:r>
+        <w:t xml:space="preserve"> update to the correct contact information for the </w:t>
+      </w:r>
+      <w:r>
+        <w:t xml:space="preserve">new </w:t>
+      </w:r>
+      <w:r>
+        <w:t>selected customer:</w:t>
+      </w:r>
+    </w:p>
     <w:p>
       <w:r>
         <w:rPr>
           <w:noProof/>
         </w:rPr>
         <w:drawing>
-          <wp:inline distT="0" distB="0" distL="0" distR="0" wp14:anchorId="0042FE61" wp14:editId="235E684A">
-            <wp:extent cx="5943600" cy="3194050"/>
-            <wp:effectExtent l="0" t="0" r="0" b="6350"/>
-            <wp:docPr id="14" name="Picture 14"/>
+          <wp:inline distT="0" distB="0" distL="0" distR="0" wp14:anchorId="04615900" wp14:editId="69163E85">
+            <wp:extent cx="5943600" cy="3188335"/>
+            <wp:effectExtent l="0" t="0" r="0" b="0"/>
+            <wp:docPr id="28" name="Picture 28"/>
             <wp:cNvGraphicFramePr>
               <a:graphicFrameLocks xmlns:a="http://schemas.openxmlformats.org/drawingml/2006/main" noChangeAspect="1"/>
             </wp:cNvGraphicFramePr>
@@ -1865,7 +1815,7 @@
                   <pic:spPr>
                     <a:xfrm>
                       <a:off x="0" y="0"/>
-                      <a:ext cx="5943600" cy="3194050"/>
+                      <a:ext cx="5943600" cy="3188335"/>
                     </a:xfrm>
                     <a:prstGeom prst="rect">
                       <a:avLst/>
@@ -1880,59 +1830,61 @@
     </w:p>
     <w:p>
       <w:r>
-        <w:t xml:space="preserve">Note: As you can see, the tech is logged in to access the Customer Incident Display page. </w:t>
-      </w:r>
-    </w:p>
-    <w:p>
-      <w:r>
-        <w:t>My two issues are:</w:t>
-      </w:r>
-    </w:p>
-    <w:p>
-      <w:pPr>
-        <w:pStyle w:val="ListParagraph"/>
-        <w:numPr>
-          <w:ilvl w:val="0"/>
-          <w:numId w:val="4"/>
-        </w:numPr>
-      </w:pPr>
-      <w:r>
-        <w:t>that the Incident is not wrapping to the next page though I have done several CSS grid classes that should have made them go to the next line. (see below)</w:t>
-      </w:r>
-      <w:r>
-        <w:t xml:space="preserve"> I hope it might click in at a later time and start working.</w:t>
-      </w:r>
-    </w:p>
-    <w:p>
-      <w:pPr>
-        <w:pStyle w:val="ListParagraph"/>
-        <w:numPr>
-          <w:ilvl w:val="0"/>
-          <w:numId w:val="4"/>
-        </w:numPr>
-      </w:pPr>
-      <w:r>
-        <w:t>Also, I cannot get the Date Closed field to format the same as the Date Opened using ToShortDateString() because Date Closed is Nullable and must have a value to use that method.</w:t>
-      </w:r>
-    </w:p>
-    <w:p>
-      <w:pPr>
-        <w:pStyle w:val="ListParagraph"/>
-      </w:pPr>
-    </w:p>
-    <w:p>
-      <w:pPr>
-        <w:pStyle w:val="ListParagraph"/>
-      </w:pPr>
+        <w:lastRenderedPageBreak/>
+        <w:t>****Getting null list of customer that is causing exception CustomerList from the viewmodel. Need to work on how to do this using viewmodel to do Admin contact list.</w:t>
+      </w:r>
+    </w:p>
+    <w:p>
+      <w:r>
+        <w:t>May need to take pic and start over from scratch on how to do this to get it to function.</w:t>
+      </w:r>
+    </w:p>
+    <w:p/>
+    <w:p/>
+    <w:p/>
+    <w:p>
+      <w:r>
+        <w:br w:type="page"/>
+      </w:r>
+    </w:p>
+    <w:p>
+      <w:pPr>
+        <w:rPr>
+          <w:u w:val="single"/>
+        </w:rPr>
+      </w:pPr>
+      <w:r>
+        <w:rPr>
+          <w:u w:val="single"/>
+        </w:rPr>
+        <w:lastRenderedPageBreak/>
+        <w:t xml:space="preserve">Incident Controller (Technician </w:t>
+      </w:r>
+      <w:r>
+        <w:rPr>
+          <w:u w:val="single"/>
+        </w:rPr>
+        <w:t xml:space="preserve">Role </w:t>
+      </w:r>
+      <w:r>
+        <w:rPr>
+          <w:u w:val="single"/>
+        </w:rPr>
+        <w:t>page)</w:t>
+      </w:r>
+    </w:p>
+    <w:p/>
+    <w:p/>
+    <w:p>
       <w:r>
         <w:rPr>
           <w:noProof/>
         </w:rPr>
         <w:drawing>
-          <wp:inline distT="0" distB="0" distL="0" distR="0" wp14:anchorId="275FEB67" wp14:editId="7C0C5C30">
-            <wp:extent cx="5943600" cy="1772285"/>
-            <wp:effectExtent l="0" t="0" r="0" b="0"/>
-            <wp:docPr id="19" name="Picture 19"/>
+          <wp:inline distT="0" distB="0" distL="0" distR="0" wp14:anchorId="0042FE61" wp14:editId="235E684A">
+            <wp:extent cx="5943600" cy="3194050"/>
+            <wp:effectExtent l="0" t="0" r="0" b="6350"/>
+            <wp:docPr id="14" name="Picture 14"/>
             <wp:cNvGraphicFramePr>
               <a:graphicFrameLocks xmlns:a="http://schemas.openxmlformats.org/drawingml/2006/main" noChangeAspect="1"/>
             </wp:cNvGraphicFramePr>
@@ -1952,6 +1904,93 @@
                   <pic:spPr>
                     <a:xfrm>
                       <a:off x="0" y="0"/>
+                      <a:ext cx="5943600" cy="3194050"/>
+                    </a:xfrm>
+                    <a:prstGeom prst="rect">
+                      <a:avLst/>
+                    </a:prstGeom>
+                  </pic:spPr>
+                </pic:pic>
+              </a:graphicData>
+            </a:graphic>
+          </wp:inline>
+        </w:drawing>
+      </w:r>
+    </w:p>
+    <w:p>
+      <w:r>
+        <w:t xml:space="preserve">Note: As you can see, the tech is logged in to access the Customer Incident Display page. </w:t>
+      </w:r>
+    </w:p>
+    <w:p>
+      <w:r>
+        <w:t>My two issues are:</w:t>
+      </w:r>
+    </w:p>
+    <w:p>
+      <w:pPr>
+        <w:pStyle w:val="ListParagraph"/>
+        <w:numPr>
+          <w:ilvl w:val="0"/>
+          <w:numId w:val="4"/>
+        </w:numPr>
+      </w:pPr>
+      <w:r>
+        <w:t>that the Incident is not wrapping to the next page though I have done several CSS grid classes that should have made them go to the next line. (see below)</w:t>
+      </w:r>
+      <w:r>
+        <w:t xml:space="preserve"> I hope it might click in at a later time and start working.</w:t>
+      </w:r>
+    </w:p>
+    <w:p>
+      <w:pPr>
+        <w:pStyle w:val="ListParagraph"/>
+        <w:numPr>
+          <w:ilvl w:val="0"/>
+          <w:numId w:val="4"/>
+        </w:numPr>
+      </w:pPr>
+      <w:r>
+        <w:t>Also, I cannot get the Date Closed field to format the same as the Date Opened using ToShortDateString() because Date Closed is Nullable and must have a value to use that method.</w:t>
+      </w:r>
+    </w:p>
+    <w:p>
+      <w:pPr>
+        <w:pStyle w:val="ListParagraph"/>
+      </w:pPr>
+    </w:p>
+    <w:p>
+      <w:pPr>
+        <w:pStyle w:val="ListParagraph"/>
+      </w:pPr>
+      <w:r>
+        <w:rPr>
+          <w:noProof/>
+        </w:rPr>
+        <w:drawing>
+          <wp:inline distT="0" distB="0" distL="0" distR="0" wp14:anchorId="275FEB67" wp14:editId="7C0C5C30">
+            <wp:extent cx="5943600" cy="1772285"/>
+            <wp:effectExtent l="0" t="0" r="0" b="0"/>
+            <wp:docPr id="19" name="Picture 19"/>
+            <wp:cNvGraphicFramePr>
+              <a:graphicFrameLocks xmlns:a="http://schemas.openxmlformats.org/drawingml/2006/main" noChangeAspect="1"/>
+            </wp:cNvGraphicFramePr>
+            <a:graphic xmlns:a="http://schemas.openxmlformats.org/drawingml/2006/main">
+              <a:graphicData uri="http://schemas.openxmlformats.org/drawingml/2006/picture">
+                <pic:pic xmlns:pic="http://schemas.openxmlformats.org/drawingml/2006/picture">
+                  <pic:nvPicPr>
+                    <pic:cNvPr id="1" name=""/>
+                    <pic:cNvPicPr/>
+                  </pic:nvPicPr>
+                  <pic:blipFill>
+                    <a:blip r:embed="rId38"/>
+                    <a:stretch>
+                      <a:fillRect/>
+                    </a:stretch>
+                  </pic:blipFill>
+                  <pic:spPr>
+                    <a:xfrm>
+                      <a:off x="0" y="0"/>
                       <a:ext cx="5943600" cy="1772285"/>
                     </a:xfrm>
                     <a:prstGeom prst="rect">
@@ -2003,8 +2042,283 @@
           <w:u w:val="single"/>
         </w:rPr>
       </w:pPr>
-      <w:bookmarkStart w:id="0" w:name="_GoBack"/>
-      <w:bookmarkEnd w:id="0"/>
+      <w:r>
+        <w:rPr>
+          <w:noProof/>
+        </w:rPr>
+        <w:drawing>
+          <wp:inline distT="0" distB="0" distL="0" distR="0" wp14:anchorId="1641427A" wp14:editId="74047FA7">
+            <wp:extent cx="5943600" cy="3296920"/>
+            <wp:effectExtent l="0" t="0" r="0" b="0"/>
+            <wp:docPr id="30" name="Picture 30"/>
+            <wp:cNvGraphicFramePr>
+              <a:graphicFrameLocks xmlns:a="http://schemas.openxmlformats.org/drawingml/2006/main" noChangeAspect="1"/>
+            </wp:cNvGraphicFramePr>
+            <a:graphic xmlns:a="http://schemas.openxmlformats.org/drawingml/2006/main">
+              <a:graphicData uri="http://schemas.openxmlformats.org/drawingml/2006/picture">
+                <pic:pic xmlns:pic="http://schemas.openxmlformats.org/drawingml/2006/picture">
+                  <pic:nvPicPr>
+                    <pic:cNvPr id="1" name=""/>
+                    <pic:cNvPicPr/>
+                  </pic:nvPicPr>
+                  <pic:blipFill>
+                    <a:blip r:embed="rId39"/>
+                    <a:stretch>
+                      <a:fillRect/>
+                    </a:stretch>
+                  </pic:blipFill>
+                  <pic:spPr>
+                    <a:xfrm>
+                      <a:off x="0" y="0"/>
+                      <a:ext cx="5943600" cy="3296920"/>
+                    </a:xfrm>
+                    <a:prstGeom prst="rect">
+                      <a:avLst/>
+                    </a:prstGeom>
+                  </pic:spPr>
+                </pic:pic>
+              </a:graphicData>
+            </a:graphic>
+          </wp:inline>
+        </w:drawing>
+      </w:r>
+    </w:p>
+    <w:p>
+      <w:pPr>
+        <w:pStyle w:val="ListParagraph"/>
+        <w:rPr>
+          <w:u w:val="single"/>
+        </w:rPr>
+      </w:pPr>
+    </w:p>
+    <w:p>
+      <w:pPr>
+        <w:pStyle w:val="ListParagraph"/>
+      </w:pPr>
+      <w:r>
+        <w:t>While my red no select signs will not show up in the snip above, the radio buttons and checkbox in the above screen are all initially disabled when this new survey screen renders. Also, the customer must be logged in for this page to render. I have some code done to start trying to match the entered customer number with Incidents with a date closed entered.</w:t>
+      </w:r>
+    </w:p>
+    <w:p>
+      <w:pPr>
+        <w:pStyle w:val="ListParagraph"/>
+      </w:pPr>
+    </w:p>
+    <w:p>
+      <w:pPr>
+        <w:pStyle w:val="ListParagraph"/>
+      </w:pPr>
+      <w:r>
+        <w:rPr>
+          <w:noProof/>
+        </w:rPr>
+        <w:drawing>
+          <wp:inline distT="0" distB="0" distL="0" distR="0" wp14:anchorId="4F8C495E" wp14:editId="218FFD9D">
+            <wp:extent cx="5943600" cy="1597025"/>
+            <wp:effectExtent l="0" t="0" r="0" b="3175"/>
+            <wp:docPr id="31" name="Picture 31"/>
+            <wp:cNvGraphicFramePr>
+              <a:graphicFrameLocks xmlns:a="http://schemas.openxmlformats.org/drawingml/2006/main" noChangeAspect="1"/>
+            </wp:cNvGraphicFramePr>
+            <a:graphic xmlns:a="http://schemas.openxmlformats.org/drawingml/2006/main">
+              <a:graphicData uri="http://schemas.openxmlformats.org/drawingml/2006/picture">
+                <pic:pic xmlns:pic="http://schemas.openxmlformats.org/drawingml/2006/picture">
+                  <pic:nvPicPr>
+                    <pic:cNvPr id="1" name=""/>
+                    <pic:cNvPicPr/>
+                  </pic:nvPicPr>
+                  <pic:blipFill>
+                    <a:blip r:embed="rId40"/>
+                    <a:stretch>
+                      <a:fillRect/>
+                    </a:stretch>
+                  </pic:blipFill>
+                  <pic:spPr>
+                    <a:xfrm>
+                      <a:off x="0" y="0"/>
+                      <a:ext cx="5943600" cy="1597025"/>
+                    </a:xfrm>
+                    <a:prstGeom prst="rect">
+                      <a:avLst/>
+                    </a:prstGeom>
+                  </pic:spPr>
+                </pic:pic>
+              </a:graphicData>
+            </a:graphic>
+          </wp:inline>
+        </w:drawing>
+      </w:r>
+    </w:p>
+    <w:p>
+      <w:pPr>
+        <w:pStyle w:val="ListParagraph"/>
+      </w:pPr>
+    </w:p>
+    <w:p>
+      <w:pPr>
+        <w:pStyle w:val="ListParagraph"/>
+      </w:pPr>
+    </w:p>
+    <w:p>
+      <w:pPr>
+        <w:pStyle w:val="ListParagraph"/>
+      </w:pPr>
+    </w:p>
+    <w:p>
+      <w:pPr>
+        <w:pStyle w:val="ListParagraph"/>
+      </w:pPr>
+    </w:p>
+    <w:p>
+      <w:pPr>
+        <w:pStyle w:val="ListParagraph"/>
+      </w:pPr>
+      <w:r>
+        <w:rPr>
+          <w:noProof/>
+        </w:rPr>
+        <w:lastRenderedPageBreak/>
+        <w:drawing>
+          <wp:inline distT="0" distB="0" distL="0" distR="0" wp14:anchorId="7F2CAEA1" wp14:editId="1088DD47">
+            <wp:extent cx="5943600" cy="2788920"/>
+            <wp:effectExtent l="0" t="0" r="0" b="0"/>
+            <wp:docPr id="33" name="Picture 33"/>
+            <wp:cNvGraphicFramePr>
+              <a:graphicFrameLocks xmlns:a="http://schemas.openxmlformats.org/drawingml/2006/main" noChangeAspect="1"/>
+            </wp:cNvGraphicFramePr>
+            <a:graphic xmlns:a="http://schemas.openxmlformats.org/drawingml/2006/main">
+              <a:graphicData uri="http://schemas.openxmlformats.org/drawingml/2006/picture">
+                <pic:pic xmlns:pic="http://schemas.openxmlformats.org/drawingml/2006/picture">
+                  <pic:nvPicPr>
+                    <pic:cNvPr id="1" name=""/>
+                    <pic:cNvPicPr/>
+                  </pic:nvPicPr>
+                  <pic:blipFill>
+                    <a:blip r:embed="rId41"/>
+                    <a:stretch>
+                      <a:fillRect/>
+                    </a:stretch>
+                  </pic:blipFill>
+                  <pic:spPr>
+                    <a:xfrm>
+                      <a:off x="0" y="0"/>
+                      <a:ext cx="5943600" cy="2788920"/>
+                    </a:xfrm>
+                    <a:prstGeom prst="rect">
+                      <a:avLst/>
+                    </a:prstGeom>
+                  </pic:spPr>
+                </pic:pic>
+              </a:graphicData>
+            </a:graphic>
+          </wp:inline>
+        </w:drawing>
+      </w:r>
+    </w:p>
+    <w:p>
+      <w:pPr>
+        <w:pStyle w:val="ListParagraph"/>
+      </w:pPr>
+    </w:p>
+    <w:p>
+      <w:pPr>
+        <w:pStyle w:val="ListParagraph"/>
+      </w:pPr>
+      <w:r>
+        <w:t>I h</w:t>
+      </w:r>
+      <w:r>
+        <w:t>ave the</w:t>
+      </w:r>
+      <w:r>
+        <w:t xml:space="preserve"> code to have the form write to file, but was in the process of changing the figures from coming from canned data to being taken from form, but didn’t get this completed. </w:t>
+      </w:r>
+      <w:r>
+        <w:t>This is an example of the write while it was still feeding from canned data.</w:t>
+      </w:r>
+    </w:p>
+    <w:p>
+      <w:pPr>
+        <w:pStyle w:val="ListParagraph"/>
+      </w:pPr>
+    </w:p>
+    <w:p>
+      <w:pPr>
+        <w:pStyle w:val="ListParagraph"/>
+      </w:pPr>
+    </w:p>
+    <w:p>
+      <w:pPr>
+        <w:pStyle w:val="ListParagraph"/>
+      </w:pPr>
+    </w:p>
+    <w:p>
+      <w:pPr>
+        <w:pStyle w:val="ListParagraph"/>
+      </w:pPr>
+      <w:r>
+        <w:rPr>
+          <w:noProof/>
+        </w:rPr>
+        <w:drawing>
+          <wp:inline distT="0" distB="0" distL="0" distR="0" wp14:anchorId="7DDDFF34" wp14:editId="48947356">
+            <wp:extent cx="5943600" cy="2978785"/>
+            <wp:effectExtent l="0" t="0" r="0" b="0"/>
+            <wp:docPr id="32" name="Picture 32"/>
+            <wp:cNvGraphicFramePr>
+              <a:graphicFrameLocks xmlns:a="http://schemas.openxmlformats.org/drawingml/2006/main" noChangeAspect="1"/>
+            </wp:cNvGraphicFramePr>
+            <a:graphic xmlns:a="http://schemas.openxmlformats.org/drawingml/2006/main">
+              <a:graphicData uri="http://schemas.openxmlformats.org/drawingml/2006/picture">
+                <pic:pic xmlns:pic="http://schemas.openxmlformats.org/drawingml/2006/picture">
+                  <pic:nvPicPr>
+                    <pic:cNvPr id="1" name=""/>
+                    <pic:cNvPicPr/>
+                  </pic:nvPicPr>
+                  <pic:blipFill>
+                    <a:blip r:embed="rId42"/>
+                    <a:stretch>
+                      <a:fillRect/>
+                    </a:stretch>
+                  </pic:blipFill>
+                  <pic:spPr>
+                    <a:xfrm>
+                      <a:off x="0" y="0"/>
+                      <a:ext cx="5943600" cy="2978785"/>
+                    </a:xfrm>
+                    <a:prstGeom prst="rect">
+                      <a:avLst/>
+                    </a:prstGeom>
+                  </pic:spPr>
+                </pic:pic>
+              </a:graphicData>
+            </a:graphic>
+          </wp:inline>
+        </w:drawing>
+      </w:r>
+    </w:p>
+    <w:p>
+      <w:pPr>
+        <w:pStyle w:val="ListParagraph"/>
+      </w:pPr>
+    </w:p>
+    <w:p>
+      <w:pPr>
+        <w:pStyle w:val="ListParagraph"/>
+      </w:pPr>
+    </w:p>
+    <w:p>
+      <w:pPr>
+        <w:pStyle w:val="ListParagraph"/>
+      </w:pPr>
+      <w:r>
+        <w:t>While it is not currently operating properly, this is the final feedback page that should be displaying once the survey has been submitted. I just currently can’t get the form to write and redirect to this page.</w:t>
+      </w:r>
+    </w:p>
+    <w:p>
+      <w:r>
+        <w:br w:type="page"/>
+      </w:r>
     </w:p>
     <w:sectPr>
       <w:pgSz w:w="12240" w:h="15840"/>

</xml_diff>